<commit_message>
merged with Josh's reference and word cloud
</commit_message>
<xml_diff>
--- a/Project/docs/Profiling Social Media Questions - Milestone 1.docx
+++ b/Project/docs/Profiling Social Media Questions - Milestone 1.docx
@@ -8,10 +8,7 @@
         <w:spacing w:before="5pt" w:beforeAutospacing="1" w:after="5pt" w:afterAutospacing="1"/>
       </w:pPr>
       <w:r>
-        <w:t>Profiling Social Media Questions</w:t>
-      </w:r>
-      <w:r>
-        <w:t xml:space="preserve"> </w:t>
+        <w:t xml:space="preserve">Profiling Social Media Questions </w:t>
       </w:r>
     </w:p>
     <w:p>
@@ -40,12 +37,21 @@
           <w:szCs w:val="18"/>
         </w:rPr>
       </w:pPr>
+      <w:proofErr w:type="spellStart"/>
       <w:r>
         <w:rPr>
           <w:sz w:val="18"/>
           <w:szCs w:val="18"/>
         </w:rPr>
-        <w:t>Indranil Pal</w:t>
+        <w:t>Indranil</w:t>
+      </w:r>
+      <w:proofErr w:type="spellEnd"/>
+      <w:r>
+        <w:rPr>
+          <w:sz w:val="18"/>
+          <w:szCs w:val="18"/>
+        </w:rPr>
+        <w:t xml:space="preserve"> Pal</w:t>
       </w:r>
       <w:r>
         <w:rPr>
@@ -108,8 +114,17 @@
           <w:sz w:val="18"/>
           <w:szCs w:val="18"/>
         </w:rPr>
-        <w:t>Brad Staton</w:t>
-      </w:r>
+        <w:t xml:space="preserve">Brad </w:t>
+      </w:r>
+      <w:proofErr w:type="spellStart"/>
+      <w:r>
+        <w:rPr>
+          <w:sz w:val="18"/>
+          <w:szCs w:val="18"/>
+        </w:rPr>
+        <w:t>Staton</w:t>
+      </w:r>
+      <w:proofErr w:type="spellEnd"/>
       <w:r>
         <w:rPr>
           <w:sz w:val="18"/>
@@ -206,8 +221,17 @@
           <w:sz w:val="18"/>
           <w:szCs w:val="18"/>
         </w:rPr>
-        <w:t>Joshua Kloc</w:t>
-      </w:r>
+        <w:t xml:space="preserve">Joshua </w:t>
+      </w:r>
+      <w:proofErr w:type="spellStart"/>
+      <w:r>
+        <w:rPr>
+          <w:sz w:val="18"/>
+          <w:szCs w:val="18"/>
+        </w:rPr>
+        <w:t>Kloc</w:t>
+      </w:r>
+      <w:proofErr w:type="spellEnd"/>
       <w:r>
         <w:rPr>
           <w:sz w:val="18"/>
@@ -539,17 +563,70 @@
       <w:r>
         <w:t xml:space="preserve">done in this area using similar methodologies. </w:t>
       </w:r>
-      <w:r>
-        <w:t>There</w:t>
-      </w:r>
-      <w:r>
-        <w:rPr>
-          <w:lang w:val="en-US"/>
-        </w:rPr>
+    </w:p>
+    <w:p>
+      <w:pPr>
+        <w:pStyle w:val="BodyText"/>
+      </w:pPr>
+      <w:r>
+        <w:t xml:space="preserve">As pointed out by </w:t>
+      </w:r>
+      <w:proofErr w:type="spellStart"/>
+      <w:r>
+        <w:t>Nima</w:t>
+      </w:r>
+      <w:proofErr w:type="spellEnd"/>
+      <w:r>
+        <w:t xml:space="preserve">, Prateek, Nikita </w:t>
+      </w:r>
+      <w:proofErr w:type="spellStart"/>
+      <w:r>
+        <w:t>Parab</w:t>
+      </w:r>
+      <w:proofErr w:type="spellEnd"/>
+      <w:r>
+        <w:t xml:space="preserve">, </w:t>
+      </w:r>
+      <w:proofErr w:type="spellStart"/>
+      <w:r>
+        <w:t>Akshay</w:t>
+      </w:r>
+      <w:proofErr w:type="spellEnd"/>
+      <w:r>
         <w:t xml:space="preserve"> </w:t>
       </w:r>
-      <w:r>
-        <w:t>have been many contributions in the domain of text</w:t>
+      <w:proofErr w:type="spellStart"/>
+      <w:r>
+        <w:t>Mungekar</w:t>
+      </w:r>
+      <w:proofErr w:type="spellEnd"/>
+      <w:r>
+        <w:t xml:space="preserve">, </w:t>
+      </w:r>
+      <w:proofErr w:type="spellStart"/>
+      <w:r>
+        <w:t>Sanchit</w:t>
+      </w:r>
+      <w:proofErr w:type="spellEnd"/>
+      <w:r>
+        <w:t xml:space="preserve"> Pereira </w:t>
+      </w:r>
+      <w:proofErr w:type="spellStart"/>
+      <w:r>
+        <w:t>Mungekar</w:t>
+      </w:r>
+      <w:proofErr w:type="spellEnd"/>
+      <w:r>
+        <w:t xml:space="preserve"> in their research regarding insincere question classification, one of the most important parts in text classification and mining is the preprocessing</w:t>
+      </w:r>
+      <w:r>
+        <w:rPr>
+          <w:lang w:val="en-US"/>
+        </w:rPr>
+        <w:t xml:space="preserve"> [1]</w:t>
+      </w:r>
+      <w:r>
+        <w:t>. The results of the different text classification evaluation indicators show that the TF-IDF algorithm has certain advantages in text classification.</w:t>
       </w:r>
       <w:r>
         <w:rPr>
@@ -558,7 +635,15 @@
         <w:t xml:space="preserve"> </w:t>
       </w:r>
       <w:r>
-        <w:t>classification. It is due to the business value it adds by</w:t>
+        <w:t xml:space="preserve">  </w:t>
+      </w:r>
+    </w:p>
+    <w:p>
+      <w:pPr>
+        <w:pStyle w:val="BodyText"/>
+      </w:pPr>
+      <w:r>
+        <w:t>As pointed out by Yoon Kim on paper entitled</w:t>
       </w:r>
       <w:r>
         <w:rPr>
@@ -567,7 +652,7 @@
         <w:t xml:space="preserve"> </w:t>
       </w:r>
       <w:r>
-        <w:t>classifying text on the basis of various parameters.</w:t>
+        <w:t>Convolutional Neural Networks for Sentence Classification</w:t>
       </w:r>
       <w:r>
         <w:rPr>
@@ -576,25 +661,79 @@
         <w:t xml:space="preserve"> </w:t>
       </w:r>
       <w:r>
-        <w:t xml:space="preserve">As pointed out by </w:t>
-      </w:r>
-      <w:r>
-        <w:t>Nima, Prateek, Nikita Parab, Akshay Mungekar, Sanchit Pereira</w:t>
-      </w:r>
-      <w:r>
+        <w:t>has performed a series of experiments with CNN on pretrained word-vector for sentence classification</w:t>
+      </w:r>
+      <w:r>
+        <w:rPr>
+          <w:lang w:val="en-US"/>
+        </w:rPr>
+        <w:t xml:space="preserve"> [2]</w:t>
+      </w:r>
+      <w:r>
+        <w:t>. According to</w:t>
+      </w:r>
+      <w:r>
+        <w:rPr>
+          <w:lang w:val="en-US"/>
+        </w:rPr>
         <w:t xml:space="preserve"> </w:t>
       </w:r>
       <w:r>
-        <w:t>Mungekar in their research regarding insincere question classification, one of the most important parts in text classification and mining is the preprocessing</w:t>
-      </w:r>
-      <w:r>
-        <w:rPr>
-          <w:lang w:val="en-US"/>
-        </w:rPr>
-        <w:t xml:space="preserve"> [1]</w:t>
-      </w:r>
-      <w:r>
-        <w:t xml:space="preserve">. The results of the different text classification evaluation indicators show that the TF-IDF algorithm has certain advantages in text classification.  </w:t>
+        <w:t>his paper, a little hyper parameters turning and static vectors</w:t>
+      </w:r>
+      <w:r>
+        <w:rPr>
+          <w:lang w:val="en-US"/>
+        </w:rPr>
+        <w:t xml:space="preserve"> </w:t>
+      </w:r>
+      <w:r>
+        <w:t>in a simple model (CNN-statics) perform remarkably well,</w:t>
+      </w:r>
+      <w:r>
+        <w:rPr>
+          <w:lang w:val="en-US"/>
+        </w:rPr>
+        <w:t xml:space="preserve"> </w:t>
+      </w:r>
+      <w:r>
+        <w:t>giving competitive results against the more sophisticated deep</w:t>
+      </w:r>
+      <w:r>
+        <w:rPr>
+          <w:lang w:val="en-US"/>
+        </w:rPr>
+        <w:t xml:space="preserve"> </w:t>
+      </w:r>
+      <w:r>
+        <w:t>learning model that utilizes complex pooling schemes. This</w:t>
+      </w:r>
+      <w:r>
+        <w:rPr>
+          <w:lang w:val="en-US"/>
+        </w:rPr>
+        <w:t xml:space="preserve"> </w:t>
+      </w:r>
+      <w:r>
+        <w:t>CNN model improves upon the state of the art on 4 out of 7</w:t>
+      </w:r>
+      <w:r>
+        <w:rPr>
+          <w:lang w:val="en-US"/>
+        </w:rPr>
+        <w:t xml:space="preserve"> </w:t>
+      </w:r>
+      <w:r>
+        <w:t>tasks which include sentimental analysis and question</w:t>
+      </w:r>
+      <w:r>
+        <w:rPr>
+          <w:lang w:val="en-US"/>
+        </w:rPr>
+        <w:t xml:space="preserve"> </w:t>
+      </w:r>
+      <w:r>
+        <w:t xml:space="preserve">classification. </w:t>
       </w:r>
     </w:p>
     <w:p>
@@ -602,16 +741,277 @@
         <w:pStyle w:val="BodyText"/>
       </w:pPr>
       <w:r>
-        <w:t>As pointed out by Yoon Kim on paper entitled</w:t>
-      </w:r>
-      <w:r>
-        <w:rPr>
-          <w:lang w:val="en-US"/>
-        </w:rPr>
+        <w:t>Another such paper proposed a model for classifying tweets</w:t>
+      </w:r>
+      <w:r>
+        <w:rPr>
+          <w:lang w:val="en-US"/>
+        </w:rPr>
+        <w:t>[3]</w:t>
+      </w:r>
+      <w:r>
+        <w:t xml:space="preserve">. The authors used a Logistic Regression model in order to classify tweets according to the topic. The model first transformed the tweets into vector, which is similar to the one mentioned about by another paper  </w:t>
+      </w:r>
+      <w:r>
+        <w:rPr>
+          <w:lang w:val="en-US"/>
+        </w:rPr>
+        <w:t>[4]</w:t>
+      </w:r>
+      <w:r>
+        <w:t xml:space="preserve">.  The model used the word vector to calculate accuracy. The confusion matrix showed an accuracy of around 92%. A wide variety of classification techniques have been used to document classification </w:t>
+      </w:r>
+      <w:r>
+        <w:rPr>
+          <w:lang w:val="en-US"/>
+        </w:rPr>
+        <w:t>[5</w:t>
+      </w:r>
+      <w:r>
+        <w:t>]. The models developed include Naive Bayes, Logistic Regression, Support Vector Machine (SVM), an ensemble of Naive Bayes and Logistic Regression and Random Forest. While all of the models provided high accuracy rates, the F1 score and ROC provided more meaningful model performance metrics due the data being unbalanced</w:t>
+      </w:r>
+      <w:r>
+        <w:rPr>
+          <w:lang w:val="en-US"/>
+        </w:rPr>
+        <w:t xml:space="preserve"> [6]</w:t>
+      </w:r>
+      <w:r>
+        <w:t xml:space="preserve">. </w:t>
+      </w:r>
+    </w:p>
+    <w:p>
+      <w:pPr>
+        <w:pStyle w:val="BodyText"/>
+      </w:pPr>
+      <w:r>
+        <w:lastRenderedPageBreak/>
+        <w:t>In another research</w:t>
+      </w:r>
+      <w:r>
+        <w:rPr>
+          <w:lang w:val="en-US"/>
+        </w:rPr>
+        <w:t xml:space="preserve"> [7], </w:t>
+      </w:r>
+      <w:r>
+        <w:t xml:space="preserve">it focuses on the automatic keyword-based operations carried out in terms of keyword indexing, classiﬁcation, clustering along with ﬁve different keyword extraction methods. In addition, 2-way ANOVA has been used to validate the performed analysis. The study states that the use of ensemble approach consisting of Bagging based Random Forest method provided the accuracy around 93%. Various SVM and Naive Bayes approaches are used and compared and a later stage in the paper. The author concludes by stating that this approach offers performance and computational efficiency advantages versus conventional methods. </w:t>
+      </w:r>
+    </w:p>
+    <w:p>
+      <w:pPr>
+        <w:pStyle w:val="BodyText"/>
+      </w:pPr>
+      <w:r>
+        <w:t xml:space="preserve">Support Vector Machine Model was used to classify BBC documents into ﬁve categories </w:t>
+      </w:r>
+      <w:r>
+        <w:rPr>
+          <w:lang w:val="en-US"/>
+        </w:rPr>
+        <w:t>[8]</w:t>
+      </w:r>
+      <w:r>
+        <w:t xml:space="preserve">. The model was enhanced by using Chi-Squared along with SVM. Both Stemming(Lancaster Stemmer) and Lemmatization (WordNet </w:t>
+      </w:r>
+      <w:proofErr w:type="spellStart"/>
+      <w:r>
+        <w:t>Lemmatizer</w:t>
+      </w:r>
+      <w:proofErr w:type="spellEnd"/>
+      <w:r>
+        <w:t xml:space="preserve">) were used and fed separately to the model. The results stated that Stemming provided better results and chi-squared was an added advantage as it improved the model. </w:t>
+      </w:r>
+    </w:p>
+    <w:p>
+      <w:pPr>
+        <w:pStyle w:val="BodyText"/>
+      </w:pPr>
+      <w:r>
+        <w:t xml:space="preserve">Text classiﬁcation was used for identifying tweets related to suicides </w:t>
+      </w:r>
+      <w:r>
+        <w:rPr>
+          <w:lang w:val="en-US"/>
+        </w:rPr>
+        <w:t>[9]</w:t>
+      </w:r>
+      <w:r>
+        <w:t>. This was done with the motive of reducing the negative impact of tweets. The models used for this project included SVM, Naive Bayes and Random Forest. Decision tree performed the best in among the three models implemented. The F-measure ranged from 0.346 to 0.778.</w:t>
+      </w:r>
+    </w:p>
+    <w:p>
+      <w:pPr>
+        <w:pStyle w:val="BodyText"/>
+      </w:pPr>
+      <w:proofErr w:type="spellStart"/>
+      <w:r>
+        <w:t>Abdalraouf</w:t>
+      </w:r>
+      <w:proofErr w:type="spellEnd"/>
+      <w:r>
         <w:t xml:space="preserve"> </w:t>
       </w:r>
-      <w:r>
-        <w:t>Convolutional Neural Networks for Sentence Classification</w:t>
+      <w:proofErr w:type="spellStart"/>
+      <w:r>
+        <w:t>Hassana</w:t>
+      </w:r>
+      <w:proofErr w:type="spellEnd"/>
+      <w:r>
+        <w:t xml:space="preserve"> and </w:t>
+      </w:r>
+      <w:proofErr w:type="spellStart"/>
+      <w:r>
+        <w:t>Ausif</w:t>
+      </w:r>
+      <w:proofErr w:type="spellEnd"/>
+      <w:r>
+        <w:t xml:space="preserve"> Mahmood at the University of Bridgeport have done research on Deep Learning for Sentence Classification. The paper observed that most of the machine learning algorithms require input to be denoted as a fixed-length feature like </w:t>
+      </w:r>
+      <w:r>
+        <w:rPr>
+          <w:lang w:val="en-US"/>
+        </w:rPr>
+        <w:t>“</w:t>
+      </w:r>
+      <w:r>
+        <w:t>bag of words</w:t>
+      </w:r>
+      <w:r>
+        <w:rPr>
+          <w:lang w:val="en-US"/>
+        </w:rPr>
+        <w:t>”</w:t>
+      </w:r>
+      <w:r>
+        <w:t xml:space="preserve">. They ignore the semantics of word and loss ordering of words. Long Short-Term Memory (LSTM) is used over a pre-trained word vector to capture semantic and syntactic information. In the process of trying to predict whether a question is insincere, they used pre-trained word vector, which was trained on 100 </w:t>
+      </w:r>
+      <w:r>
+        <w:t>billion</w:t>
+      </w:r>
+      <w:r>
+        <w:t xml:space="preserve"> of words of Google News. The use of a pre-trained word vector offers several advantages. A similar word is clustered together. LSTM is used to avoid the problem of vanishing gradient. In their experiment, they used two datasets for sentiment analysis: Stanford Large Movie Review Dataset IMDB and Stanford Sentiment Treebank (SST</w:t>
+      </w:r>
+      <w:r>
+        <w:rPr>
+          <w:lang w:val="en-US"/>
+        </w:rPr>
+        <w:t>B</w:t>
+      </w:r>
+      <w:r>
+        <w:t>). The training was done through stochastic gradient descent over shuffled minibatches. The size of the hidden state was to be 128 and the mini-batch size was 64. Dropout was set to 0.5 .10% of training data was taken for validation. Their model provides a 14.3% error rate for SST</w:t>
+      </w:r>
+      <w:r>
+        <w:rPr>
+          <w:lang w:val="en-US"/>
+        </w:rPr>
+        <w:t>B</w:t>
+      </w:r>
+      <w:r>
+        <w:t xml:space="preserve"> and an 11.3% error rate for IMDB</w:t>
+      </w:r>
+      <w:r>
+        <w:rPr>
+          <w:lang w:val="en-US"/>
+        </w:rPr>
+        <w:t xml:space="preserve"> [1</w:t>
+      </w:r>
+      <w:r>
+        <w:rPr>
+          <w:lang w:val="en-US"/>
+        </w:rPr>
+        <w:t>0</w:t>
+      </w:r>
+      <w:r>
+        <w:rPr>
+          <w:lang w:val="en-US"/>
+        </w:rPr>
+        <w:t>]</w:t>
+      </w:r>
+      <w:r>
+        <w:t>.</w:t>
+      </w:r>
+    </w:p>
+    <w:p>
+      <w:pPr>
+        <w:pStyle w:val="BodyText"/>
+      </w:pPr>
+      <w:r>
+        <w:t xml:space="preserve">Ashwin </w:t>
+      </w:r>
+      <w:proofErr w:type="spellStart"/>
+      <w:r>
+        <w:t>Dhakal</w:t>
+      </w:r>
+      <w:proofErr w:type="spellEnd"/>
+      <w:r>
+        <w:t xml:space="preserve"> and his co-authors, in their paper - Exploring Deep Learning in Semantic Question Matching has implemented Artificial Neural Network approach to predict the semantic coincidence between the question pairs, extracting highly dominant features and hence, determining the probability of question being duplicate in Quora. In their research work, the words and phrases are mapped into vectors of real numbers followed by feature engineering, which includes NLTK mathematics, Fuzzy </w:t>
+      </w:r>
+      <w:proofErr w:type="spellStart"/>
+      <w:r>
+        <w:t>wuzzy</w:t>
+      </w:r>
+      <w:proofErr w:type="spellEnd"/>
+      <w:r>
+        <w:t xml:space="preserve"> features, and Word mover distances combined with vector distances [11].</w:t>
+      </w:r>
+    </w:p>
+    <w:p>
+      <w:pPr>
+        <w:pStyle w:val="BodyText"/>
+        <w:rPr>
+          <w:lang w:val="en-US"/>
+        </w:rPr>
+      </w:pPr>
+      <w:proofErr w:type="spellStart"/>
+      <w:r>
+        <w:t>Prudhvi</w:t>
+      </w:r>
+      <w:proofErr w:type="spellEnd"/>
+      <w:r>
+        <w:t xml:space="preserve"> Raj, </w:t>
+      </w:r>
+      <w:proofErr w:type="spellStart"/>
+      <w:r>
+        <w:t>Dachapally</w:t>
+      </w:r>
+      <w:proofErr w:type="spellEnd"/>
+      <w:r>
+        <w:t xml:space="preserve"> and Srikanth </w:t>
+      </w:r>
+      <w:proofErr w:type="spellStart"/>
+      <w:r>
+        <w:t>Ramanam</w:t>
+      </w:r>
+      <w:proofErr w:type="spellEnd"/>
+      <w:r>
+        <w:t xml:space="preserve"> presented the paper entitled In-Depth Question Classification Using Convolutional Neural Network. According to their paper </w:t>
+      </w:r>
+      <w:r>
+        <w:t>typically CNN is used for image classification. CNN for NLP is not used often and is completely intuitive. They used two</w:t>
+      </w:r>
+      <w:r>
+        <w:rPr>
+          <w:lang w:val="en-US"/>
+        </w:rPr>
+        <w:t>-</w:t>
+      </w:r>
+      <w:r>
+        <w:t xml:space="preserve">tier CNN that classifies questions into their main and subcategories. The architecture consists of one Convolutional layer that learns several filters for given heights (Bi-grams to Pent-grams), after that 2-max-pooling layer that accumulates more information from the convolution layer. All the </w:t>
+      </w:r>
+      <w:proofErr w:type="spellStart"/>
+      <w:r>
+        <w:t>maxpooled</w:t>
+      </w:r>
+      <w:proofErr w:type="spellEnd"/>
+      <w:r>
+        <w:t xml:space="preserve"> layers were merged to form a 2-fully connected layer with node 128 and 64</w:t>
+      </w:r>
+      <w:r>
+        <w:rPr>
+          <w:lang w:val="en-US"/>
+        </w:rPr>
+        <w:t>.</w:t>
       </w:r>
       <w:r>
         <w:rPr>
@@ -620,16 +1020,10 @@
         <w:t xml:space="preserve"> </w:t>
       </w:r>
       <w:r>
-        <w:t>has performed a series of experiments with CNN on pretrained word-vector for sentence classification</w:t>
-      </w:r>
-      <w:r>
-        <w:rPr>
-          <w:lang w:val="en-US"/>
-        </w:rPr>
-        <w:t xml:space="preserve"> [2]</w:t>
-      </w:r>
-      <w:r>
-        <w:t>. According to</w:t>
+        <w:rPr>
+          <w:lang w:val="en-US"/>
+        </w:rPr>
+        <w:t>The data used for training was questioned classification</w:t>
       </w:r>
       <w:r>
         <w:rPr>
@@ -638,7 +1032,10 @@
         <w:t xml:space="preserve"> </w:t>
       </w:r>
       <w:r>
-        <w:t>his paper, a little hyper parameters turning and static vectors</w:t>
+        <w:rPr>
+          <w:lang w:val="en-US"/>
+        </w:rPr>
+        <w:t>dataset by the University of Illinois, Urbana Champaign.</w:t>
       </w:r>
       <w:r>
         <w:rPr>
@@ -647,7 +1044,10 @@
         <w:t xml:space="preserve"> </w:t>
       </w:r>
       <w:r>
-        <w:t>in a simple model (CNN-statics) perform remarkably well,</w:t>
+        <w:rPr>
+          <w:lang w:val="en-US"/>
+        </w:rPr>
+        <w:t>While testing their model, it was found that 90.43% main</w:t>
       </w:r>
       <w:r>
         <w:rPr>
@@ -656,7 +1056,10 @@
         <w:t xml:space="preserve"> </w:t>
       </w:r>
       <w:r>
-        <w:t>giving competitive results against the more sophisticated deep</w:t>
+        <w:rPr>
+          <w:lang w:val="en-US"/>
+        </w:rPr>
+        <w:t>category accuracy and 76.52% subcategory accuracy for the</w:t>
       </w:r>
       <w:r>
         <w:rPr>
@@ -665,7 +1068,10 @@
         <w:t xml:space="preserve"> </w:t>
       </w:r>
       <w:r>
-        <w:t>learning model that utilizes complex pooling schemes. This</w:t>
+        <w:rPr>
+          <w:lang w:val="en-US"/>
+        </w:rPr>
+        <w:t>Quora dataset which was manually collected. For TREC 93.4%</w:t>
       </w:r>
       <w:r>
         <w:rPr>
@@ -674,7 +1080,10 @@
         <w:t xml:space="preserve"> </w:t>
       </w:r>
       <w:r>
-        <w:t>CNN model improves upon the state of the art on 4 out of 7</w:t>
+        <w:rPr>
+          <w:lang w:val="en-US"/>
+        </w:rPr>
+        <w:t>was the main category accuracy and 87.4% subcategory</w:t>
       </w:r>
       <w:r>
         <w:rPr>
@@ -683,7 +1092,62 @@
         <w:t xml:space="preserve"> </w:t>
       </w:r>
       <w:r>
-        <w:t>tasks which include sentimental analysis and question</w:t>
+        <w:rPr>
+          <w:lang w:val="en-US"/>
+        </w:rPr>
+        <w:t xml:space="preserve">accuracy </w:t>
+      </w:r>
+      <w:r>
+        <w:rPr>
+          <w:lang w:val="en-US"/>
+        </w:rPr>
+        <w:t>[12]</w:t>
+      </w:r>
+      <w:r>
+        <w:rPr>
+          <w:lang w:val="en-US"/>
+        </w:rPr>
+        <w:t>.</w:t>
+      </w:r>
+    </w:p>
+    <w:p>
+      <w:pPr>
+        <w:pStyle w:val="BodyText"/>
+        <w:rPr>
+          <w:lang w:val="en-US"/>
+        </w:rPr>
+      </w:pPr>
+      <w:r>
+        <w:rPr>
+          <w:lang w:val="en-US"/>
+        </w:rPr>
+        <w:t xml:space="preserve">A research case study by Aslam et al. </w:t>
+      </w:r>
+      <w:r>
+        <w:rPr>
+          <w:lang w:val="en-US"/>
+        </w:rPr>
+        <w:t xml:space="preserve">[18] </w:t>
+      </w:r>
+      <w:r>
+        <w:rPr>
+          <w:lang w:val="en-US"/>
+        </w:rPr>
+        <w:t xml:space="preserve">offers a considerable comparison point for our own reach efforts. Here, the authors explore the same Quora data set with the same goal to create classification models to predict the sincerity of a given question. Their approach uses both Machine Learning (ML) and Deep Learning (DL) models. The team utilizes logistic regression, support vector machine (SVM), and a long short-term memory (LSTM) neural network. The ML models each use bag of words, bag of n-grams, and TFIDF approach to classify, where as their LSTM Neural Network (NN) is pretrained using </w:t>
+      </w:r>
+      <w:proofErr w:type="spellStart"/>
+      <w:r>
+        <w:rPr>
+          <w:lang w:val="en-US"/>
+        </w:rPr>
+        <w:t>GloVe</w:t>
+      </w:r>
+      <w:proofErr w:type="spellEnd"/>
+      <w:r>
+        <w:rPr>
+          <w:lang w:val="en-US"/>
+        </w:rPr>
+        <w:t xml:space="preserve"> word embeddings. The team then developed three distinct implementations of LSTM classifiers each with different values for layers, hidden units, and dropout rates. This resulted in three variations of the LSTM NN: LSTM, Bi-LSTM, and Deep LSTM models.</w:t>
       </w:r>
       <w:r>
         <w:rPr>
@@ -692,128 +1156,200 @@
         <w:t xml:space="preserve"> </w:t>
       </w:r>
       <w:r>
-        <w:t xml:space="preserve">classification. </w:t>
+        <w:rPr>
+          <w:lang w:val="en-US"/>
+        </w:rPr>
+        <w:t>The team’s ML models generally performed with F1 scores within the 70% range. The best performance came from the SVM using bag of words at 78%. The weakest performing model, at 46%, was the logistic regression with bag of n-grams. Average F1 scores across all ML models was 67%. The DL models outperformed the ML models in terms of F1 scores. The Deep LSTM model performed the best, with 82.5%. The Bi-LSTM model resulted in the lowest F1 score of the DL models at 78%. DL models performed with an 81% score on average.</w:t>
+      </w:r>
+    </w:p>
+    <w:p>
+      <w:pPr>
+        <w:pStyle w:val="Heading1"/>
+      </w:pPr>
+      <w:r>
+        <w:t>Methodology</w:t>
       </w:r>
     </w:p>
     <w:p>
       <w:pPr>
         <w:pStyle w:val="BodyText"/>
-      </w:pPr>
-      <w:r>
-        <w:t>Another such paper proposed a model for classifying tweets</w:t>
-      </w:r>
-      <w:r>
-        <w:rPr>
-          <w:lang w:val="en-US"/>
-        </w:rPr>
-        <w:t>[3]</w:t>
-      </w:r>
-      <w:r>
-        <w:t xml:space="preserve">. The authors used a Logistic Regression model in order to classify tweets according to the topic. The model first transformed the tweets into vector, which is similar to the one mentioned about by another paper  </w:t>
-      </w:r>
-      <w:r>
-        <w:rPr>
-          <w:lang w:val="en-US"/>
-        </w:rPr>
-        <w:t>[4]</w:t>
-      </w:r>
-      <w:r>
-        <w:t xml:space="preserve">.  The model used the word vector to calculate accuracy. The confusion matrix showed an accuracy of around 92%. A wide variety of classification techniques have been used to document classification </w:t>
-      </w:r>
-      <w:r>
-        <w:rPr>
-          <w:lang w:val="en-US"/>
-        </w:rPr>
-        <w:t>[5</w:t>
-      </w:r>
-      <w:r>
-        <w:t xml:space="preserve">]. The models developed include Naive Bayes, Logistic Regression, Support Vector Machine (SVM), an ensemble of Naive Bayes and Logistic Regression and Random Forest. While all of the models provided high accuracy rates, the F1 score and ROC </w:t>
-      </w:r>
-      <w:r>
+        <w:rPr>
+          <w:lang w:val="en-US"/>
+        </w:rPr>
+      </w:pPr>
+      <w:r>
+        <w:rPr>
+          <w:lang w:val="en-US"/>
+        </w:rPr>
+        <w:t xml:space="preserve">The common aspect in most of the existing research work is the use of word embeddings to represent text before feeding to machine learning techniques. </w:t>
+      </w:r>
+      <w:r>
+        <w:rPr>
+          <w:lang w:val="en-US"/>
+        </w:rPr>
+        <w:t>Our models will use sentence embedding with the goal of better performance than that of a word-based embedded modeling approach.</w:t>
+      </w:r>
+      <w:r>
+        <w:rPr>
+          <w:lang w:val="en-US"/>
+        </w:rPr>
+        <w:t xml:space="preserve"> </w:t>
+      </w:r>
+      <w:r>
+        <w:rPr>
+          <w:lang w:val="en-US"/>
+        </w:rPr>
+        <w:t>R</w:t>
+      </w:r>
+      <w:r>
+        <w:rPr>
+          <w:lang w:val="en-US"/>
+        </w:rPr>
+        <w:t>ecent</w:t>
+      </w:r>
+      <w:r>
+        <w:rPr>
+          <w:lang w:val="en-US"/>
+        </w:rPr>
+        <w:t xml:space="preserve"> </w:t>
+      </w:r>
+      <w:r>
+        <w:rPr>
+          <w:lang w:val="en-US"/>
+        </w:rPr>
+        <w:t>work has demonstrated strong transfer task performance using pre-trained sentence level embeddings</w:t>
+      </w:r>
+      <w:r>
+        <w:rPr>
+          <w:lang w:val="en-US"/>
+        </w:rPr>
+        <w:t xml:space="preserve"> compared to word embeddings [15].</w:t>
+      </w:r>
+      <w:r>
+        <w:rPr>
+          <w:lang w:val="en-US"/>
+        </w:rPr>
+        <w:t xml:space="preserve"> </w:t>
+      </w:r>
+      <w:r>
+        <w:rPr>
+          <w:lang w:val="en-US"/>
+        </w:rPr>
+        <w:t xml:space="preserve">In this </w:t>
+      </w:r>
+      <w:r>
+        <w:rPr>
+          <w:lang w:val="en-US"/>
+        </w:rPr>
+        <w:t xml:space="preserve">research, we have attempted to use pre-built </w:t>
+      </w:r>
+      <w:r>
+        <w:rPr>
+          <w:lang w:val="en-US"/>
+        </w:rPr>
+        <w:t xml:space="preserve">sentence </w:t>
+      </w:r>
+      <w:r>
+        <w:rPr>
+          <w:lang w:val="en-US"/>
+        </w:rPr>
+        <w:t>encoder models</w:t>
+      </w:r>
+      <w:r>
+        <w:rPr>
+          <w:lang w:val="en-US"/>
+        </w:rPr>
+        <w:t xml:space="preserve"> to vectorize questions. </w:t>
+      </w:r>
+      <w:r>
+        <w:rPr>
+          <w:lang w:val="en-US"/>
+        </w:rPr>
+        <w:t>A</w:t>
+      </w:r>
+      <w:r>
+        <w:rPr>
+          <w:lang w:val="en-US"/>
+        </w:rPr>
+        <w:t xml:space="preserve"> </w:t>
+      </w:r>
+      <w:r>
+        <w:rPr>
+          <w:lang w:val="en-US"/>
+        </w:rPr>
+        <w:t>comparative study between the two embedding</w:t>
+      </w:r>
+      <w:r>
+        <w:rPr>
+          <w:lang w:val="en-US"/>
+        </w:rPr>
+        <w:t>s</w:t>
+      </w:r>
+      <w:r>
+        <w:rPr>
+          <w:lang w:val="en-US"/>
+        </w:rPr>
+        <w:t xml:space="preserve"> when subjected to supervised learning and neural network based learnings</w:t>
+      </w:r>
+      <w:r>
+        <w:rPr>
+          <w:lang w:val="en-US"/>
+        </w:rPr>
+        <w:t xml:space="preserve"> has been presented</w:t>
+      </w:r>
+      <w:r>
+        <w:rPr>
+          <w:lang w:val="en-US"/>
+        </w:rPr>
+        <w:t>.</w:t>
+      </w:r>
+      <w:r>
+        <w:rPr>
+          <w:lang w:val="en-US"/>
+        </w:rPr>
+        <w:t xml:space="preserve"> </w:t>
+      </w:r>
+    </w:p>
+    <w:p>
+      <w:pPr>
+        <w:pStyle w:val="BodyText"/>
+        <w:rPr>
+          <w:lang w:val="en-US"/>
+        </w:rPr>
+      </w:pPr>
+    </w:p>
+    <w:p>
+      <w:pPr>
+        <w:pStyle w:val="BodyText"/>
+        <w:rPr>
+          <w:lang w:val="en-US"/>
+        </w:rPr>
+      </w:pPr>
+      <w:r>
+        <w:rPr>
+          <w:noProof/>
+        </w:rPr>
         <w:lastRenderedPageBreak/>
-        <w:t>provided more meaningful model performance metrics due the data being unbalanced</w:t>
-      </w:r>
-      <w:r>
-        <w:rPr>
-          <w:lang w:val="en-US"/>
-        </w:rPr>
-        <w:t xml:space="preserve"> [6]</w:t>
-      </w:r>
-      <w:r>
-        <w:t xml:space="preserve">. </w:t>
-      </w:r>
-    </w:p>
-    <w:p>
-      <w:pPr>
-        <w:pStyle w:val="BodyText"/>
-      </w:pPr>
-      <w:r>
-        <w:t>In another research</w:t>
-      </w:r>
-      <w:r>
-        <w:rPr>
-          <w:lang w:val="en-US"/>
-        </w:rPr>
-        <w:t xml:space="preserve"> [7], </w:t>
-      </w:r>
-      <w:r>
-        <w:t xml:space="preserve">it focuses on the automatic keyword-based operations carried out in terms of keyword indexing, classiﬁcation, clustering along with ﬁve different keyword extraction methods. In addition, 2-way ANOVA has been used to validate the performed analysis. The study states that the use of ensemble approach consisting of Bagging based Random Forest method provided the accuracy around 93%. Various SVM and Naive Bayes approaches are used and compared and a later stage in the paper. The author concludes by stating that this approach offers performance and computational efficiency advantages versus conventional methods. </w:t>
-      </w:r>
-    </w:p>
-    <w:p>
-      <w:pPr>
-        <w:pStyle w:val="BodyText"/>
-      </w:pPr>
-      <w:r>
-        <w:t xml:space="preserve">Support Vector Machine Model was used to classify BBC documents into ﬁve categories </w:t>
-      </w:r>
-      <w:r>
-        <w:rPr>
-          <w:lang w:val="en-US"/>
-        </w:rPr>
-        <w:t>[8]</w:t>
-      </w:r>
-      <w:r>
-        <w:t xml:space="preserve">. The model was enhanced by using Chi-Squared along with SVM. Both Stemming(Lancaster Stemmer) and Lemmatization (WordNet Lemmatizer) were used and fed separately to the model. The results stated that Stemming provided better results and chi-squared was an added advantage as it improved the model. </w:t>
-      </w:r>
-    </w:p>
-    <w:p>
-      <w:pPr>
-        <w:pStyle w:val="BodyText"/>
-      </w:pPr>
-      <w:r>
-        <w:t xml:space="preserve">Text classiﬁcation was used for identifying tweets related to suicides </w:t>
-      </w:r>
-      <w:r>
-        <w:rPr>
-          <w:lang w:val="en-US"/>
-        </w:rPr>
-        <w:t>[9]</w:t>
-      </w:r>
-      <w:r>
-        <w:t>. This was done with the motive of reducing the negative impact of tweets. The models used for this project included SVM, Naive Bayes and Random Forest. Decision tree performed the best in among the three models implemented. The F-measure ranged from 0.346 to 0.778.</w:t>
-      </w:r>
-    </w:p>
-    <w:p>
-      <w:pPr>
-        <w:pStyle w:val="BodyText"/>
-      </w:pPr>
-      <w:r>
-        <w:rPr>
-          <w:noProof/>
-        </w:rPr>
         <w:drawing>
-          <wp:anchor distT="0" distB="0" distL="114300" distR="114300" simplePos="0" relativeHeight="251691520" behindDoc="0" locked="0" layoutInCell="1" allowOverlap="1" wp14:anchorId="78093F87" wp14:editId="33E249CF">
+          <wp:anchor distT="0" distB="0" distL="114300" distR="114300" simplePos="0" relativeHeight="251695616" behindDoc="1" locked="0" layoutInCell="1" allowOverlap="1" wp14:anchorId="1A74DDB2" wp14:editId="5D3DE434">
             <wp:simplePos x="0" y="0"/>
-            <wp:positionH relativeFrom="column">
-              <wp:posOffset>3424555</wp:posOffset>
+            <wp:positionH relativeFrom="margin">
+              <wp:align>left</wp:align>
             </wp:positionH>
             <wp:positionV relativeFrom="paragraph">
-              <wp:posOffset>670651</wp:posOffset>
+              <wp:posOffset>381000</wp:posOffset>
             </wp:positionV>
-            <wp:extent cx="3200400" cy="2508885"/>
+            <wp:extent cx="3149600" cy="2508885"/>
             <wp:effectExtent l="0" t="0" r="0" b="5715"/>
-            <wp:wrapTopAndBottom/>
+            <wp:wrapTight wrapText="bothSides">
+              <wp:wrapPolygon edited="0">
+                <wp:start x="0" y="0"/>
+                <wp:lineTo x="0" y="21485"/>
+                <wp:lineTo x="21426" y="21485"/>
+                <wp:lineTo x="21426" y="0"/>
+                <wp:lineTo x="0" y="0"/>
+              </wp:wrapPolygon>
+            </wp:wrapTight>
             <wp:docPr id="35" name="Group 35"/>
             <wp:cNvGraphicFramePr/>
             <a:graphic xmlns:a="http://purl.oclc.org/ooxml/drawingml/main">
@@ -823,7 +1359,7 @@
                   <wp:grpSpPr>
                     <a:xfrm>
                       <a:off x="0" y="0"/>
-                      <a:ext cx="3200400" cy="2508885"/>
+                      <a:ext cx="3149600" cy="2508885"/>
                       <a:chOff x="0" y="0"/>
                       <a:chExt cx="3200400" cy="2508885"/>
                     </a:xfrm>
@@ -1360,15 +1896,7 @@
                                   <w:sz w:val="12"/>
                                   <w:szCs w:val="12"/>
                                 </w:rPr>
-                                <w:t>Sentence</w:t>
-                              </w:r>
-                              <w:r>
-                                <w:rPr>
-                                  <w:color w:val="000000" w:themeColor="text1"/>
-                                  <w:sz w:val="12"/>
-                                  <w:szCs w:val="12"/>
-                                </w:rPr>
-                                <w:t xml:space="preserve"> Embedding</w:t>
+                                <w:t>Sentence Embedding</w:t>
                               </w:r>
                             </w:p>
                           </wne:txbxContent>
@@ -1426,15 +1954,7 @@
                                 <w:sz w:val="12"/>
                                 <w:szCs w:val="12"/>
                               </w:rPr>
-                              <w:t>Input Sentence</w:t>
-                            </w:r>
-                            <w:r>
-                              <w:rPr>
-                                <w:color w:val="000000" w:themeColor="text1"/>
-                                <w:sz w:val="12"/>
-                                <w:szCs w:val="12"/>
-                              </w:rPr>
-                              <w:t>s</w:t>
+                              <w:t>Input Sentences</w:t>
                             </w:r>
                           </w:p>
                         </wne:txbxContent>
@@ -1756,325 +2276,12 @@
                 </wp:wgp>
               </a:graphicData>
             </a:graphic>
+            <wp14:sizeRelH relativeFrom="margin">
+              <wp14:pctWidth>0%</wp14:pctWidth>
+            </wp14:sizeRelH>
           </wp:anchor>
         </w:drawing>
       </w:r>
-      <w:r>
-        <w:t xml:space="preserve">Abdalraouf Hassana and Ausif Mahmood at the University of Bridgeport have done research on Deep Learning for Sentence Classification. The paper observed that most of the machine learning algorithms require input to be denoted as a fixed-length feature like A bag of words. They ignore the semantics of word and loss ordering of words. Long Short-Term Memory (LSTM) is used over a pre-trained word vector to capture semantic and syntactic information. In the process of trying to predict whether a question is insincere, they used pre-trained word vector, which was trained on 100 </w:t>
-      </w:r>
-      <w:r>
-        <w:t>billion</w:t>
-      </w:r>
-      <w:r>
-        <w:t xml:space="preserve"> of words of Google News. The use of a pre-trained word vector offers several advantages. A similar word is clustered together. LSTM is used to avoid the problem of vanishing gradient. In their experiment, they used two datasets for sentiment analysis: Stanford Large Movie Review Dataset IMDB and Stanford Sentiment Treebank (SST</w:t>
-      </w:r>
-      <w:r>
-        <w:rPr>
-          <w:lang w:val="en-US"/>
-        </w:rPr>
-        <w:t>B</w:t>
-      </w:r>
-      <w:r>
-        <w:t>). The training was done through stochastic gradient descent over shuffled minibatches. The size of the hidden state was to be 128 and the mini-batch size was 64. Dropout was set to 0.5 .10% of training data was taken for validation. Their model provides a 14.3% error rate for SST</w:t>
-      </w:r>
-      <w:r>
-        <w:rPr>
-          <w:lang w:val="en-US"/>
-        </w:rPr>
-        <w:t>B</w:t>
-      </w:r>
-      <w:r>
-        <w:t xml:space="preserve"> and an 11.3% error rate for IMDB</w:t>
-      </w:r>
-      <w:r>
-        <w:rPr>
-          <w:lang w:val="en-US"/>
-        </w:rPr>
-        <w:t xml:space="preserve"> [1</w:t>
-      </w:r>
-      <w:r>
-        <w:rPr>
-          <w:lang w:val="en-US"/>
-        </w:rPr>
-        <w:t>0</w:t>
-      </w:r>
-      <w:r>
-        <w:rPr>
-          <w:lang w:val="en-US"/>
-        </w:rPr>
-        <w:t>]</w:t>
-      </w:r>
-      <w:r>
-        <w:t>.</w:t>
-      </w:r>
-    </w:p>
-    <w:p>
-      <w:pPr>
-        <w:pStyle w:val="BodyText"/>
-      </w:pPr>
-      <w:r>
-        <w:t>Ashwin Dhakal and his co-authors, in their paper - Exploring Deep Learning in Semantic Question Matching has implemented Artificial Neural Network approach to predict the semantic coincidence between the question pairs, extracting highly dominant features and hence, determining the probability of question being duplicate in Quora. In their research works, the words and phrases are mapped into vectors of real numbers followed by feature engineering, which includes NLTK mathematics, Fuzzy wuzzy features, and Word mover distances combined with vector distances [11].</w:t>
-      </w:r>
-    </w:p>
-    <w:p>
-      <w:pPr>
-        <w:pStyle w:val="BodyText"/>
-        <w:rPr>
-          <w:lang w:val="en-US"/>
-        </w:rPr>
-      </w:pPr>
-      <w:r>
-        <w:t>Prudhvi Raj, Dachapally and Srikanth Ramanam presented the paper entitled In-Depth Question Classification Using Convolutional Neural Network. According to their paper typically CNN is used for image classification. CNN for NLP is not used often and is completely intuitive. They used two</w:t>
-      </w:r>
-      <w:r>
-        <w:rPr>
-          <w:lang w:val="en-US"/>
-        </w:rPr>
-        <w:t>-</w:t>
-      </w:r>
-      <w:r>
-        <w:t>tier CNN that classifies questions into their main and subcategories. The architecture consists of one Convolutional layer that learns several filters for given heights (Bi-grams to Pent-grams), after that 2-max-pooling layer that accumulates more information from the convolution layer. All the maxpooled layers were merged to form a 2-fully connected layer with node 128 and 64</w:t>
-      </w:r>
-      <w:r>
-        <w:rPr>
-          <w:lang w:val="en-US"/>
-        </w:rPr>
-        <w:t>.</w:t>
-      </w:r>
-      <w:r>
-        <w:rPr>
-          <w:lang w:val="en-US"/>
-        </w:rPr>
-        <w:t xml:space="preserve"> </w:t>
-      </w:r>
-      <w:r>
-        <w:rPr>
-          <w:lang w:val="en-US"/>
-        </w:rPr>
-        <w:t>The data used for training was questioned classification</w:t>
-      </w:r>
-      <w:r>
-        <w:rPr>
-          <w:lang w:val="en-US"/>
-        </w:rPr>
-        <w:t xml:space="preserve"> </w:t>
-      </w:r>
-      <w:r>
-        <w:rPr>
-          <w:lang w:val="en-US"/>
-        </w:rPr>
-        <w:t>dataset by the University of Illinois, Urbana Champaign.</w:t>
-      </w:r>
-      <w:r>
-        <w:rPr>
-          <w:lang w:val="en-US"/>
-        </w:rPr>
-        <w:t xml:space="preserve"> </w:t>
-      </w:r>
-      <w:r>
-        <w:rPr>
-          <w:lang w:val="en-US"/>
-        </w:rPr>
-        <w:t>While testing their model, it was found that 90.43% main</w:t>
-      </w:r>
-      <w:r>
-        <w:rPr>
-          <w:lang w:val="en-US"/>
-        </w:rPr>
-        <w:t xml:space="preserve"> </w:t>
-      </w:r>
-      <w:r>
-        <w:rPr>
-          <w:lang w:val="en-US"/>
-        </w:rPr>
-        <w:t>category accuracy and 76.52% subcategory accuracy for the</w:t>
-      </w:r>
-      <w:r>
-        <w:rPr>
-          <w:lang w:val="en-US"/>
-        </w:rPr>
-        <w:t xml:space="preserve"> </w:t>
-      </w:r>
-      <w:r>
-        <w:rPr>
-          <w:lang w:val="en-US"/>
-        </w:rPr>
-        <w:t>Quora dataset which was manually collected. For TREC 93.4%</w:t>
-      </w:r>
-      <w:r>
-        <w:rPr>
-          <w:lang w:val="en-US"/>
-        </w:rPr>
-        <w:t xml:space="preserve"> </w:t>
-      </w:r>
-      <w:r>
-        <w:rPr>
-          <w:lang w:val="en-US"/>
-        </w:rPr>
-        <w:t>was the main category accuracy and 87.4% subcategory</w:t>
-      </w:r>
-      <w:r>
-        <w:rPr>
-          <w:lang w:val="en-US"/>
-        </w:rPr>
-        <w:t xml:space="preserve"> </w:t>
-      </w:r>
-      <w:r>
-        <w:rPr>
-          <w:lang w:val="en-US"/>
-        </w:rPr>
-        <w:t xml:space="preserve">accuracy </w:t>
-      </w:r>
-      <w:r>
-        <w:rPr>
-          <w:lang w:val="en-US"/>
-        </w:rPr>
-        <w:t>[12]</w:t>
-      </w:r>
-      <w:r>
-        <w:rPr>
-          <w:lang w:val="en-US"/>
-        </w:rPr>
-        <w:t>.</w:t>
-      </w:r>
-    </w:p>
-    <w:p>
-      <w:pPr>
-        <w:pStyle w:val="Heading1"/>
-      </w:pPr>
-      <w:r>
-        <w:t>Methodology</w:t>
-      </w:r>
-    </w:p>
-    <w:p>
-      <w:pPr>
-        <w:pStyle w:val="BodyText"/>
-        <w:rPr>
-          <w:lang w:val="en-US"/>
-        </w:rPr>
-      </w:pPr>
-      <w:r>
-        <w:rPr>
-          <w:lang w:val="en-US"/>
-        </w:rPr>
-        <w:t xml:space="preserve">The common aspect in most of the existing research work is the use of word embeddings to represent text before feeding to machine learning techniques. In this </w:t>
-      </w:r>
-      <w:r>
-        <w:rPr>
-          <w:lang w:val="en-US"/>
-        </w:rPr>
-        <w:t xml:space="preserve">research, we have attempted to use pre-built </w:t>
-      </w:r>
-      <w:r>
-        <w:rPr>
-          <w:lang w:val="en-US"/>
-        </w:rPr>
-        <w:t>sentence embedding</w:t>
-      </w:r>
-      <w:r>
-        <w:rPr>
-          <w:lang w:val="en-US"/>
-        </w:rPr>
-        <w:t xml:space="preserve">s to vectorize questions. </w:t>
-      </w:r>
-      <w:r>
-        <w:rPr>
-          <w:lang w:val="en-US"/>
-        </w:rPr>
-        <w:t>R</w:t>
-      </w:r>
-      <w:r>
-        <w:rPr>
-          <w:lang w:val="en-US"/>
-        </w:rPr>
-        <w:t>ecent</w:t>
-      </w:r>
-      <w:r>
-        <w:rPr>
-          <w:lang w:val="en-US"/>
-        </w:rPr>
-        <w:t xml:space="preserve"> </w:t>
-      </w:r>
-      <w:r>
-        <w:rPr>
-          <w:lang w:val="en-US"/>
-        </w:rPr>
-        <w:t>work has demonstrated strong transfer task performance using pre-trained sentence level embeddings</w:t>
-      </w:r>
-      <w:r>
-        <w:rPr>
-          <w:lang w:val="en-US"/>
-        </w:rPr>
-        <w:t xml:space="preserve"> compared to word </w:t>
-      </w:r>
-      <w:r>
-        <w:rPr>
-          <w:lang w:val="en-US"/>
-        </w:rPr>
-        <w:t>embeddings [</w:t>
-      </w:r>
-      <w:r>
-        <w:rPr>
-          <w:lang w:val="en-US"/>
-        </w:rPr>
-        <w:t>15]</w:t>
-      </w:r>
-      <w:r>
-        <w:rPr>
-          <w:lang w:val="en-US"/>
-        </w:rPr>
-        <w:t>.</w:t>
-      </w:r>
-    </w:p>
-    <w:p>
-      <w:pPr>
-        <w:pStyle w:val="BodyText"/>
-        <w:rPr>
-          <w:lang w:val="en-US"/>
-        </w:rPr>
-      </w:pPr>
-      <w:r>
-        <w:rPr>
-          <w:lang w:val="en-US"/>
-        </w:rPr>
-        <w:t>In this paper, w</w:t>
-      </w:r>
-      <w:r>
-        <w:rPr>
-          <w:lang w:val="en-US"/>
-        </w:rPr>
-        <w:t xml:space="preserve">e </w:t>
-      </w:r>
-      <w:r>
-        <w:rPr>
-          <w:lang w:val="en-US"/>
-        </w:rPr>
-        <w:t xml:space="preserve">have presented a </w:t>
-      </w:r>
-      <w:r>
-        <w:rPr>
-          <w:lang w:val="en-US"/>
-        </w:rPr>
-        <w:t>comparative study between the two embedding</w:t>
-      </w:r>
-      <w:r>
-        <w:rPr>
-          <w:lang w:val="en-US"/>
-        </w:rPr>
-        <w:t>s</w:t>
-      </w:r>
-      <w:r>
-        <w:rPr>
-          <w:lang w:val="en-US"/>
-        </w:rPr>
-        <w:t xml:space="preserve"> when subjected to supervised learning and neural network based learnings</w:t>
-      </w:r>
-      <w:r>
-        <w:rPr>
-          <w:lang w:val="en-US"/>
-        </w:rPr>
-        <w:t>.</w:t>
-      </w:r>
     </w:p>
     <w:p>
       <w:pPr>
@@ -2110,7 +2317,19 @@
         <w:rPr>
           <w:lang w:val="en-US"/>
         </w:rPr>
-        <w:t xml:space="preserve">The following sections describe the methodology used to classify toxic questions – Understanding dataset, data preprocessing, word embedding, sentence embedding, supervised machine learning models – Random </w:t>
+        <w:t xml:space="preserve">The following sections describe the methodology used to classify toxic questions – Understanding </w:t>
+      </w:r>
+      <w:r>
+        <w:rPr>
+          <w:lang w:val="en-US"/>
+        </w:rPr>
+        <w:t xml:space="preserve">the </w:t>
+      </w:r>
+      <w:r>
+        <w:rPr>
+          <w:lang w:val="en-US"/>
+        </w:rPr>
+        <w:t xml:space="preserve">dataset, data preprocessing, word embedding, sentence embedding, supervised machine learning models – Random </w:t>
       </w:r>
       <w:r>
         <w:rPr>
@@ -2122,7 +2341,19 @@
         <w:rPr>
           <w:lang w:val="en-US"/>
         </w:rPr>
-        <w:t>orest, Logistics Regression, and Design of neural network</w:t>
+        <w:t xml:space="preserve">orest, Logistics Regression, and Design of </w:t>
+      </w:r>
+      <w:r>
+        <w:rPr>
+          <w:lang w:val="en-US"/>
+        </w:rPr>
+        <w:t>Ne</w:t>
+      </w:r>
+      <w:r>
+        <w:rPr>
+          <w:lang w:val="en-US"/>
+        </w:rPr>
+        <w:t>ural network</w:t>
       </w:r>
       <w:r>
         <w:rPr>
@@ -2141,6 +2372,17 @@
     </w:p>
     <w:p>
       <w:pPr>
+        <w:pStyle w:val="Heading2"/>
+      </w:pPr>
+      <w:r>
+        <w:t>Dataset</w:t>
+      </w:r>
+      <w:r>
+        <w:t xml:space="preserve"> Description</w:t>
+      </w:r>
+    </w:p>
+    <w:p>
+      <w:pPr>
         <w:pStyle w:val="BodyText"/>
         <w:rPr>
           <w:lang w:val="en-US"/>
@@ -2150,71 +2392,243 @@
         <w:rPr>
           <w:lang w:val="en-US"/>
         </w:rPr>
-        <w:lastRenderedPageBreak/>
-        <w:t>The following sections describe the methodology used to classify toxic questions – Understanding dataset, data preprocessing, word embedding, sentence embedding, supervised machine learning models – Random Forest, Logistics Regression, and Design of neural network</w:t>
-      </w:r>
+        <w:t>Quora provided dataset contains 1</w:t>
+      </w:r>
+      <w:r>
+        <w:rPr>
+          <w:lang w:val="en-US"/>
+        </w:rPr>
+        <w:t>,</w:t>
+      </w:r>
+      <w:r>
+        <w:rPr>
+          <w:lang w:val="en-US"/>
+        </w:rPr>
+        <w:t>303</w:t>
+      </w:r>
+      <w:r>
+        <w:rPr>
+          <w:lang w:val="en-US"/>
+        </w:rPr>
+        <w:t>,</w:t>
+      </w:r>
+      <w:r>
+        <w:rPr>
+          <w:lang w:val="en-US"/>
+        </w:rPr>
+        <w:t>122</w:t>
+      </w:r>
+      <w:r>
+        <w:rPr>
+          <w:lang w:val="en-US"/>
+        </w:rPr>
+        <w:t xml:space="preserve"> </w:t>
+      </w:r>
+      <w:r>
+        <w:rPr>
+          <w:lang w:val="en-US"/>
+        </w:rPr>
+        <w:t>questions. The dataset contains three labels</w:t>
+      </w:r>
+      <w:r>
+        <w:rPr>
+          <w:lang w:val="en-US"/>
+        </w:rPr>
+        <w:t xml:space="preserve"> </w:t>
+      </w:r>
+      <w:proofErr w:type="spellStart"/>
+      <w:r>
+        <w:rPr>
+          <w:lang w:val="en-US"/>
+        </w:rPr>
+        <w:t>qid</w:t>
+      </w:r>
+      <w:proofErr w:type="spellEnd"/>
+      <w:r>
+        <w:rPr>
+          <w:lang w:val="en-US"/>
+        </w:rPr>
+        <w:t>,</w:t>
+      </w:r>
+      <w:r>
+        <w:rPr>
+          <w:lang w:val="en-US"/>
+        </w:rPr>
+        <w:t xml:space="preserve"> </w:t>
+      </w:r>
+      <w:proofErr w:type="spellStart"/>
+      <w:r>
+        <w:rPr>
+          <w:lang w:val="en-US"/>
+        </w:rPr>
+        <w:t>q</w:t>
+      </w:r>
+      <w:r>
+        <w:rPr>
+          <w:lang w:val="en-US"/>
+        </w:rPr>
+        <w:t>uestion_text</w:t>
+      </w:r>
+      <w:proofErr w:type="spellEnd"/>
+      <w:r>
+        <w:rPr>
+          <w:lang w:val="en-US"/>
+        </w:rPr>
+        <w:t xml:space="preserve">, </w:t>
+      </w:r>
+      <w:r>
+        <w:rPr>
+          <w:lang w:val="en-US"/>
+        </w:rPr>
+        <w:t>and</w:t>
+      </w:r>
+      <w:r>
+        <w:rPr>
+          <w:lang w:val="en-US"/>
+        </w:rPr>
+        <w:t xml:space="preserve"> </w:t>
+      </w:r>
+      <w:r>
+        <w:rPr>
+          <w:lang w:val="en-US"/>
+        </w:rPr>
+        <w:t>target</w:t>
+      </w:r>
+      <w:r>
+        <w:rPr>
+          <w:lang w:val="en-US"/>
+        </w:rPr>
+        <w:t xml:space="preserve"> </w:t>
+      </w:r>
+      <w:r>
+        <w:rPr>
+          <w:lang w:val="en-US"/>
+        </w:rPr>
+        <w:t>which is a binary value and is</w:t>
+      </w:r>
+      <w:r>
+        <w:rPr>
+          <w:lang w:val="en-US"/>
+        </w:rPr>
+        <w:t xml:space="preserve"> </w:t>
+      </w:r>
+      <w:r>
+        <w:rPr>
+          <w:lang w:val="en-US"/>
+        </w:rPr>
+        <w:t>labeled as 1 for an insincere question or otherwise. Similarly,</w:t>
+      </w:r>
+      <w:r>
+        <w:rPr>
+          <w:lang w:val="en-US"/>
+        </w:rPr>
+        <w:t xml:space="preserve"> </w:t>
+      </w:r>
+      <w:r>
+        <w:rPr>
+          <w:lang w:val="en-US"/>
+        </w:rPr>
+        <w:t>Quora has also provided out a test dataset that contains</w:t>
+      </w:r>
+      <w:r>
+        <w:rPr>
+          <w:lang w:val="en-US"/>
+        </w:rPr>
+        <w:t xml:space="preserve"> </w:t>
+      </w:r>
+      <w:r>
+        <w:rPr>
+          <w:lang w:val="en-US"/>
+        </w:rPr>
+        <w:t>375</w:t>
+      </w:r>
+      <w:r>
+        <w:rPr>
+          <w:lang w:val="en-US"/>
+        </w:rPr>
+        <w:t>,</w:t>
+      </w:r>
+      <w:r>
+        <w:rPr>
+          <w:lang w:val="en-US"/>
+        </w:rPr>
+        <w:t xml:space="preserve">806 of test data which contains only two labels </w:t>
+      </w:r>
+      <w:proofErr w:type="spellStart"/>
+      <w:r>
+        <w:rPr>
+          <w:lang w:val="en-US"/>
+        </w:rPr>
+        <w:t>qid</w:t>
+      </w:r>
+      <w:proofErr w:type="spellEnd"/>
+      <w:r>
+        <w:rPr>
+          <w:lang w:val="en-US"/>
+        </w:rPr>
+        <w:t xml:space="preserve">, </w:t>
+      </w:r>
+      <w:proofErr w:type="spellStart"/>
+      <w:r>
+        <w:rPr>
+          <w:lang w:val="en-US"/>
+        </w:rPr>
+        <w:t>question_text</w:t>
+      </w:r>
+      <w:proofErr w:type="spellEnd"/>
       <w:r>
         <w:rPr>
           <w:lang w:val="en-US"/>
         </w:rPr>
         <w:t xml:space="preserve">. </w:t>
       </w:r>
-    </w:p>
-    <w:p>
-      <w:pPr>
-        <w:pStyle w:val="BodyText"/>
-        <w:rPr>
-          <w:lang w:val="en-US"/>
-        </w:rPr>
-      </w:pPr>
-    </w:p>
-    <w:p>
-      <w:pPr>
-        <w:pStyle w:val="Heading2"/>
-      </w:pPr>
-      <w:r>
-        <w:t>Dataset</w:t>
-      </w:r>
-      <w:r>
-        <w:t xml:space="preserve"> Description</w:t>
-      </w:r>
-    </w:p>
-    <w:p>
-      <w:pPr>
-        <w:pStyle w:val="BodyText"/>
-        <w:rPr>
-          <w:lang w:val="en-US"/>
-        </w:rPr>
-      </w:pPr>
-      <w:r>
-        <w:rPr>
-          <w:lang w:val="en-US"/>
-        </w:rPr>
-        <w:t>Quora provided dataset contains 1</w:t>
-      </w:r>
-      <w:r>
-        <w:rPr>
-          <w:lang w:val="en-US"/>
-        </w:rPr>
-        <w:t>,</w:t>
-      </w:r>
-      <w:r>
-        <w:rPr>
-          <w:lang w:val="en-US"/>
-        </w:rPr>
-        <w:t>303</w:t>
-      </w:r>
-      <w:r>
-        <w:rPr>
-          <w:lang w:val="en-US"/>
-        </w:rPr>
-        <w:t>,</w:t>
-      </w:r>
-      <w:r>
-        <w:rPr>
-          <w:lang w:val="en-US"/>
-        </w:rPr>
-        <w:t>122</w:t>
+      <w:r>
+        <w:rPr>
+          <w:lang w:val="en-US"/>
+        </w:rPr>
+        <w:t>The Kaggle competition allows only word embeddings for the competition</w:t>
+      </w:r>
+      <w:r>
+        <w:rPr>
+          <w:lang w:val="en-US"/>
+        </w:rPr>
+        <w:t xml:space="preserve"> and external data is not</w:t>
+      </w:r>
+      <w:r>
+        <w:rPr>
+          <w:lang w:val="en-US"/>
+        </w:rPr>
+        <w:t xml:space="preserve"> allowed</w:t>
+      </w:r>
+      <w:r>
+        <w:rPr>
+          <w:lang w:val="en-US"/>
+        </w:rPr>
+        <w:t>. Our methodology will us</w:t>
+      </w:r>
+      <w:r>
+        <w:rPr>
+          <w:lang w:val="en-US"/>
+        </w:rPr>
+        <w:t>e</w:t>
+      </w:r>
+      <w:r>
+        <w:rPr>
+          <w:lang w:val="en-US"/>
+        </w:rPr>
+        <w:t xml:space="preserve"> sentence embedding and so we cannot submit classification output </w:t>
+      </w:r>
+      <w:r>
+        <w:rPr>
+          <w:lang w:val="en-US"/>
+        </w:rPr>
+        <w:t>to Kaggle site and get a</w:t>
+      </w:r>
+      <w:r>
+        <w:rPr>
+          <w:lang w:val="en-US"/>
+        </w:rPr>
+        <w:t>n</w:t>
       </w:r>
       <w:r>
         <w:rPr>
@@ -2226,169 +2640,13 @@
         <w:rPr>
           <w:lang w:val="en-US"/>
         </w:rPr>
-        <w:t>questions. The dataset contains three labels</w:t>
-      </w:r>
-      <w:r>
-        <w:rPr>
-          <w:lang w:val="en-US"/>
-        </w:rPr>
-        <w:t xml:space="preserve"> </w:t>
-      </w:r>
-      <w:r>
-        <w:rPr>
-          <w:lang w:val="en-US"/>
-        </w:rPr>
-        <w:t>qid,</w:t>
-      </w:r>
-      <w:r>
-        <w:rPr>
-          <w:lang w:val="en-US"/>
-        </w:rPr>
-        <w:t xml:space="preserve"> q</w:t>
-      </w:r>
-      <w:r>
-        <w:rPr>
-          <w:lang w:val="en-US"/>
-        </w:rPr>
-        <w:t>uestion_text</w:t>
-      </w:r>
-      <w:r>
-        <w:rPr>
-          <w:lang w:val="en-US"/>
-        </w:rPr>
-        <w:t xml:space="preserve">, </w:t>
-      </w:r>
-      <w:r>
-        <w:rPr>
-          <w:lang w:val="en-US"/>
-        </w:rPr>
-        <w:t>and</w:t>
-      </w:r>
-      <w:r>
-        <w:rPr>
-          <w:lang w:val="en-US"/>
-        </w:rPr>
-        <w:t xml:space="preserve"> </w:t>
-      </w:r>
-      <w:r>
-        <w:rPr>
-          <w:lang w:val="en-US"/>
-        </w:rPr>
-        <w:t>target</w:t>
-      </w:r>
-      <w:r>
-        <w:rPr>
-          <w:lang w:val="en-US"/>
-        </w:rPr>
-        <w:t xml:space="preserve"> </w:t>
-      </w:r>
-      <w:r>
-        <w:rPr>
-          <w:lang w:val="en-US"/>
-        </w:rPr>
-        <w:t>which is a binary value and is</w:t>
-      </w:r>
-      <w:r>
-        <w:rPr>
-          <w:lang w:val="en-US"/>
-        </w:rPr>
-        <w:t xml:space="preserve"> </w:t>
-      </w:r>
-      <w:r>
-        <w:rPr>
-          <w:lang w:val="en-US"/>
-        </w:rPr>
-        <w:t>labeled as 1 for an insincere question or otherwise. Similarly,</w:t>
-      </w:r>
-      <w:r>
-        <w:rPr>
-          <w:lang w:val="en-US"/>
-        </w:rPr>
-        <w:t xml:space="preserve"> </w:t>
-      </w:r>
-      <w:r>
-        <w:rPr>
-          <w:lang w:val="en-US"/>
-        </w:rPr>
-        <w:t>Quora has also provided out a test dataset that contains</w:t>
-      </w:r>
-      <w:r>
-        <w:rPr>
-          <w:lang w:val="en-US"/>
-        </w:rPr>
-        <w:t xml:space="preserve"> </w:t>
-      </w:r>
-      <w:r>
-        <w:rPr>
-          <w:lang w:val="en-US"/>
-        </w:rPr>
-        <w:t>375</w:t>
-      </w:r>
-      <w:r>
-        <w:rPr>
-          <w:lang w:val="en-US"/>
-        </w:rPr>
-        <w:t>,</w:t>
-      </w:r>
-      <w:r>
-        <w:rPr>
-          <w:lang w:val="en-US"/>
-        </w:rPr>
-        <w:t>806 of test data which contains only two labels qid</w:t>
-      </w:r>
-      <w:r>
-        <w:rPr>
-          <w:lang w:val="en-US"/>
-        </w:rPr>
-        <w:t xml:space="preserve">, </w:t>
-      </w:r>
-      <w:r>
-        <w:rPr>
-          <w:lang w:val="en-US"/>
-        </w:rPr>
-        <w:t xml:space="preserve">question_text. </w:t>
-      </w:r>
-      <w:r>
-        <w:rPr>
-          <w:lang w:val="en-US"/>
-        </w:rPr>
-        <w:t>The Kaggle competition allows only word embeddings for the competition</w:t>
-      </w:r>
-      <w:r>
-        <w:rPr>
-          <w:lang w:val="en-US"/>
-        </w:rPr>
-        <w:t xml:space="preserve"> and external data is not</w:t>
-      </w:r>
-      <w:r>
-        <w:rPr>
-          <w:lang w:val="en-US"/>
-        </w:rPr>
-        <w:t xml:space="preserve"> allowed</w:t>
-      </w:r>
-      <w:r>
-        <w:rPr>
-          <w:lang w:val="en-US"/>
-        </w:rPr>
-        <w:t>. Our methodology will us</w:t>
-      </w:r>
-      <w:r>
-        <w:rPr>
-          <w:lang w:val="en-US"/>
-        </w:rPr>
-        <w:t>e</w:t>
-      </w:r>
-      <w:r>
-        <w:rPr>
-          <w:lang w:val="en-US"/>
-        </w:rPr>
-        <w:t xml:space="preserve"> sentence embedding and so we cannot submit classification output </w:t>
-      </w:r>
-      <w:r>
-        <w:rPr>
-          <w:lang w:val="en-US"/>
-        </w:rPr>
-        <w:t>to Kaggle site and get a score.</w:t>
+        <w:t xml:space="preserve">F1 </w:t>
+      </w:r>
+      <w:r>
+        <w:rPr>
+          <w:lang w:val="en-US"/>
+        </w:rPr>
+        <w:t>score.</w:t>
       </w:r>
       <w:r>
         <w:rPr>
@@ -2434,11 +2692,19 @@
           <w:lang w:val="en-US"/>
         </w:rPr>
       </w:pPr>
-      <w:r>
-        <w:rPr>
-          <w:lang w:val="en-US"/>
-        </w:rPr>
-        <w:t>n_words = Number of words in Question</w:t>
+      <w:proofErr w:type="spellStart"/>
+      <w:r>
+        <w:rPr>
+          <w:lang w:val="en-US"/>
+        </w:rPr>
+        <w:t>n_words</w:t>
+      </w:r>
+      <w:proofErr w:type="spellEnd"/>
+      <w:r>
+        <w:rPr>
+          <w:lang w:val="en-US"/>
+        </w:rPr>
+        <w:t xml:space="preserve"> = Number of words in Question</w:t>
       </w:r>
     </w:p>
     <w:p>
@@ -2452,11 +2718,19 @@
           <w:lang w:val="en-US"/>
         </w:rPr>
       </w:pPr>
-      <w:r>
-        <w:rPr>
-          <w:lang w:val="en-US"/>
-        </w:rPr>
-        <w:t>numeric_count = Number of numeric words in Question</w:t>
+      <w:proofErr w:type="spellStart"/>
+      <w:r>
+        <w:rPr>
+          <w:lang w:val="en-US"/>
+        </w:rPr>
+        <w:t>numeric_count</w:t>
+      </w:r>
+      <w:proofErr w:type="spellEnd"/>
+      <w:r>
+        <w:rPr>
+          <w:lang w:val="en-US"/>
+        </w:rPr>
+        <w:t xml:space="preserve"> = Number of numeric words in Question</w:t>
       </w:r>
     </w:p>
     <w:p>
@@ -2470,11 +2744,19 @@
           <w:lang w:val="en-US"/>
         </w:rPr>
       </w:pPr>
-      <w:r>
-        <w:rPr>
-          <w:lang w:val="en-US"/>
-        </w:rPr>
-        <w:t>special_character_count = Number of special characters in Question</w:t>
+      <w:proofErr w:type="spellStart"/>
+      <w:r>
+        <w:rPr>
+          <w:lang w:val="en-US"/>
+        </w:rPr>
+        <w:t>special_character_count</w:t>
+      </w:r>
+      <w:proofErr w:type="spellEnd"/>
+      <w:r>
+        <w:rPr>
+          <w:lang w:val="en-US"/>
+        </w:rPr>
+        <w:t xml:space="preserve"> = Number of special characters in Question</w:t>
       </w:r>
     </w:p>
     <w:p>
@@ -2488,11 +2770,19 @@
           <w:lang w:val="en-US"/>
         </w:rPr>
       </w:pPr>
-      <w:r>
-        <w:rPr>
-          <w:lang w:val="en-US"/>
-        </w:rPr>
-        <w:t>unique_words = Number of unique words in Question</w:t>
+      <w:proofErr w:type="spellStart"/>
+      <w:r>
+        <w:rPr>
+          <w:lang w:val="en-US"/>
+        </w:rPr>
+        <w:t>unique_words</w:t>
+      </w:r>
+      <w:proofErr w:type="spellEnd"/>
+      <w:r>
+        <w:rPr>
+          <w:lang w:val="en-US"/>
+        </w:rPr>
+        <w:t xml:space="preserve"> = Number of unique words in Question</w:t>
       </w:r>
     </w:p>
     <w:p>
@@ -2506,11 +2796,19 @@
           <w:lang w:val="en-US"/>
         </w:rPr>
       </w:pPr>
-      <w:r>
-        <w:rPr>
-          <w:lang w:val="en-US"/>
-        </w:rPr>
-        <w:t>char_words = Number of characters in Question</w:t>
+      <w:proofErr w:type="spellStart"/>
+      <w:r>
+        <w:rPr>
+          <w:lang w:val="en-US"/>
+        </w:rPr>
+        <w:t>char_words</w:t>
+      </w:r>
+      <w:proofErr w:type="spellEnd"/>
+      <w:r>
+        <w:rPr>
+          <w:lang w:val="en-US"/>
+        </w:rPr>
+        <w:t xml:space="preserve"> = Number of characters in Question</w:t>
       </w:r>
     </w:p>
     <w:p>
@@ -2524,11 +2822,19 @@
           <w:lang w:val="en-US"/>
         </w:rPr>
       </w:pPr>
-      <w:r>
-        <w:rPr>
-          <w:lang w:val="en-US"/>
-        </w:rPr>
-        <w:t>count_misspelled_word – count of incorrectly spelled words in the questions</w:t>
+      <w:proofErr w:type="spellStart"/>
+      <w:r>
+        <w:rPr>
+          <w:lang w:val="en-US"/>
+        </w:rPr>
+        <w:t>count_misspelled_word</w:t>
+      </w:r>
+      <w:proofErr w:type="spellEnd"/>
+      <w:r>
+        <w:rPr>
+          <w:lang w:val="en-US"/>
+        </w:rPr>
+        <w:t xml:space="preserve"> – count of incorrectly spelled words in the questions</w:t>
       </w:r>
     </w:p>
     <w:p>
@@ -2548,7 +2854,13 @@
         <w:rPr>
           <w:lang w:val="en-US"/>
         </w:rPr>
-        <w:t xml:space="preserve"> The first five rows of the data </w:t>
+        <w:t xml:space="preserve"> </w:t>
+      </w:r>
+      <w:r>
+        <w:rPr>
+          <w:lang w:val="en-US"/>
+        </w:rPr>
+        <w:t xml:space="preserve">Example of sincere and insincere questions </w:t>
       </w:r>
       <w:r>
         <w:rPr>
@@ -2602,12 +2914,14 @@
                 <w:lang w:val="en-US"/>
               </w:rPr>
             </w:pPr>
+            <w:proofErr w:type="spellStart"/>
             <w:r>
               <w:rPr>
                 <w:lang w:val="en-US"/>
               </w:rPr>
               <w:t>qid</w:t>
             </w:r>
+            <w:proofErr w:type="spellEnd"/>
           </w:p>
         </w:tc>
         <w:tc>
@@ -2623,12 +2937,14 @@
                 <w:lang w:val="en-US"/>
               </w:rPr>
             </w:pPr>
+            <w:proofErr w:type="spellStart"/>
             <w:r>
               <w:rPr>
                 <w:lang w:val="en-US"/>
               </w:rPr>
               <w:t>question_text</w:t>
             </w:r>
+            <w:proofErr w:type="spellEnd"/>
           </w:p>
         </w:tc>
         <w:tc>
@@ -2771,7 +3087,25 @@
                 <w:szCs w:val="16"/>
                 <w:lang w:val="en-US"/>
               </w:rPr>
-              <w:t>Do you have an adopted dog, how would you enco...</w:t>
+              <w:t xml:space="preserve">Do you have an adopted dog, how would you </w:t>
+            </w:r>
+            <w:proofErr w:type="spellStart"/>
+            <w:r>
+              <w:rPr>
+                <w:sz w:val="16"/>
+                <w:szCs w:val="16"/>
+                <w:lang w:val="en-US"/>
+              </w:rPr>
+              <w:t>enco</w:t>
+            </w:r>
+            <w:proofErr w:type="spellEnd"/>
+            <w:r>
+              <w:rPr>
+                <w:sz w:val="16"/>
+                <w:szCs w:val="16"/>
+                <w:lang w:val="en-US"/>
+              </w:rPr>
+              <w:t>...</w:t>
             </w:r>
           </w:p>
         </w:tc>
@@ -2919,7 +3253,7 @@
                 <w:szCs w:val="16"/>
                 <w:lang w:val="en-US"/>
               </w:rPr>
-              <w:t>How did Otto von Guericke used the Magdeburg h...</w:t>
+              <w:t>Why do these idiots keep listening to Steve Harvey for relationship advice?</w:t>
             </w:r>
           </w:p>
         </w:tc>
@@ -2943,7 +3277,7 @@
                 <w:szCs w:val="16"/>
                 <w:lang w:val="en-US"/>
               </w:rPr>
-              <w:t>0</w:t>
+              <w:t>1</w:t>
             </w:r>
           </w:p>
         </w:tc>
@@ -3041,13 +3375,21 @@
           <w:noProof/>
         </w:rPr>
       </w:pPr>
+      <w:r>
+        <w:t>It is worth noting that the classifications of the sincerity, or lack thereof, of questions carries a considerable degree of subjectivity itself. For the purposes of this study, we will take the classification of these questions at face value. Additionally, the dataset does contain noise; the training set data is not completely accurate regarding the classification.</w:t>
+      </w:r>
     </w:p>
     <w:p>
       <w:pPr>
         <w:pStyle w:val="Heading2"/>
       </w:pPr>
-      <w:r>
-        <w:t xml:space="preserve">Data </w:t>
+      <w:proofErr w:type="spellStart"/>
+      <w:r>
+        <w:t>Data</w:t>
+      </w:r>
+      <w:proofErr w:type="spellEnd"/>
+      <w:r>
+        <w:t xml:space="preserve"> </w:t>
       </w:r>
       <w:r>
         <w:t>Analysis</w:t>
@@ -3403,16 +3745,251 @@
           <w:lang w:val="en-US"/>
         </w:rPr>
       </w:pPr>
+      <w:r>
+        <w:rPr>
+          <w:lang w:val="en-US"/>
+        </w:rPr>
+        <w:t xml:space="preserve">Both sincere and insincere questions have been developed into </w:t>
+      </w:r>
+      <w:proofErr w:type="spellStart"/>
+      <w:r>
+        <w:rPr>
+          <w:lang w:val="en-US"/>
+        </w:rPr>
+        <w:t>wordclouds</w:t>
+      </w:r>
+      <w:proofErr w:type="spellEnd"/>
+      <w:r>
+        <w:rPr>
+          <w:lang w:val="en-US"/>
+        </w:rPr>
+        <w:t>, as shown in the figures</w:t>
+      </w:r>
+      <w:r>
+        <w:rPr>
+          <w:lang w:val="en-US"/>
+        </w:rPr>
+        <w:t xml:space="preserve"> 4 and 5</w:t>
+      </w:r>
+      <w:r>
+        <w:rPr>
+          <w:lang w:val="en-US"/>
+        </w:rPr>
+        <w:t xml:space="preserve"> below. These </w:t>
+      </w:r>
+      <w:proofErr w:type="spellStart"/>
+      <w:r>
+        <w:rPr>
+          <w:lang w:val="en-US"/>
+        </w:rPr>
+        <w:t>wordclouds</w:t>
+      </w:r>
+      <w:proofErr w:type="spellEnd"/>
+      <w:r>
+        <w:rPr>
+          <w:lang w:val="en-US"/>
+        </w:rPr>
+        <w:t xml:space="preserve"> visually convey the text that occurs more frequently </w:t>
+      </w:r>
+      <w:r>
+        <w:rPr>
+          <w:lang w:val="en-US"/>
+        </w:rPr>
+        <w:lastRenderedPageBreak/>
+        <w:t>within the data, with more common terms being presented in larger font size.</w:t>
+      </w:r>
+    </w:p>
+    <w:p>
+      <w:pPr>
+        <w:pStyle w:val="BodyText"/>
+        <w:rPr>
+          <w:lang w:val="en-US"/>
+        </w:rPr>
+      </w:pPr>
+      <w:r>
+        <w:rPr>
+          <w:lang w:val="en-US"/>
+        </w:rPr>
+        <w:t>Anecdotally, there seems to be a more positive tone to words in the questions deemed sincere as evidenced by the prominent use of words ‘Best’ and ‘Good’ within the data. The frequent use of those same words does not exist within the insincere data. Not surprisingly, more commonly occurring words within the insincere data have more of an adversarial tone and focus on topics such as ethnicity, nationality, gender, politics, and/or religion. Interestingly, in both cases, the use of the word ‘People’ is of exceptional focus.</w:t>
+      </w:r>
+    </w:p>
+    <w:p>
+      <w:pPr>
+        <w:pStyle w:val="BodyText"/>
+        <w:rPr>
+          <w:lang w:val="en-US"/>
+        </w:rPr>
+      </w:pPr>
+    </w:p>
+    <w:p>
+      <w:pPr>
+        <w:pStyle w:val="BodyText"/>
+        <w:rPr>
+          <w:lang w:val="en-US"/>
+        </w:rPr>
+      </w:pPr>
+      <w:r>
+        <w:rPr>
+          <w:noProof/>
+        </w:rPr>
+        <w:drawing>
+          <wp:inline distT="0" distB="0" distL="0" distR="0" wp14:anchorId="709DBDE1" wp14:editId="091E59EC">
+            <wp:extent cx="2914650" cy="1933575"/>
+            <wp:effectExtent l="0" t="0" r="0" b="9525"/>
+            <wp:docPr id="2" name="Picture 2" descr="Text&#10;&#10;Description automatically generated"/>
+            <wp:cNvGraphicFramePr>
+              <a:graphicFrameLocks xmlns:a="http://purl.oclc.org/ooxml/drawingml/main" noChangeAspect="1"/>
+            </wp:cNvGraphicFramePr>
+            <a:graphic xmlns:a="http://purl.oclc.org/ooxml/drawingml/main">
+              <a:graphicData uri="http://purl.oclc.org/ooxml/drawingml/picture">
+                <pic:pic xmlns:pic="http://purl.oclc.org/ooxml/drawingml/picture">
+                  <pic:nvPicPr>
+                    <pic:cNvPr id="2" name="Picture 2" descr="Text&#10;&#10;Description automatically generated"/>
+                    <pic:cNvPicPr>
+                      <a:picLocks noChangeAspect="1" noChangeArrowheads="1"/>
+                    </pic:cNvPicPr>
+                  </pic:nvPicPr>
+                  <pic:blipFill>
+                    <a:blip r:embed="rId14" cstate="print">
+                      <a:extLst>
+                        <a:ext uri="{28A0092B-C50C-407E-A947-70E740481C1C}">
+                          <a14:useLocalDpi xmlns:a14="http://schemas.microsoft.com/office/drawing/2010/main" val="0"/>
+                        </a:ext>
+                      </a:extLst>
+                    </a:blip>
+                    <a:srcRect/>
+                    <a:stretch>
+                      <a:fillRect/>
+                    </a:stretch>
+                  </pic:blipFill>
+                  <pic:spPr bwMode="auto">
+                    <a:xfrm>
+                      <a:off x="0" y="0"/>
+                      <a:ext cx="2915236" cy="1933964"/>
+                    </a:xfrm>
+                    <a:prstGeom prst="rect">
+                      <a:avLst/>
+                    </a:prstGeom>
+                    <a:noFill/>
+                    <a:ln>
+                      <a:noFill/>
+                    </a:ln>
+                  </pic:spPr>
+                </pic:pic>
+              </a:graphicData>
+            </a:graphic>
+          </wp:inline>
+        </w:drawing>
+      </w:r>
+    </w:p>
+    <w:p>
+      <w:pPr>
+        <w:pStyle w:val="figurecaption"/>
+        <w:jc w:val="center"/>
+      </w:pPr>
+      <w:r>
+        <w:t>Wordcloud of sincere questions</w:t>
+      </w:r>
+    </w:p>
+    <w:p>
+      <w:pPr>
+        <w:pStyle w:val="figurecaption"/>
+        <w:numPr>
+          <w:ilvl w:val="0"/>
+          <w:numId w:val="0"/>
+        </w:numPr>
+      </w:pPr>
+    </w:p>
+    <w:p>
+      <w:pPr>
+        <w:pStyle w:val="BodyText"/>
+        <w:rPr>
+          <w:lang w:val="en-US"/>
+        </w:rPr>
+      </w:pPr>
+      <w:r>
+        <w:rPr>
+          <w:noProof/>
+        </w:rPr>
+        <w:drawing>
+          <wp:inline distT="0" distB="0" distL="0" distR="0" wp14:anchorId="54D59DD8" wp14:editId="0B544101">
+            <wp:extent cx="2882900" cy="1933575"/>
+            <wp:effectExtent l="0" t="0" r="0" b="9525"/>
+            <wp:docPr id="3" name="Picture 3" descr="A close-up of a dollar bill&#10;&#10;Description automatically generated with medium confidence"/>
+            <wp:cNvGraphicFramePr>
+              <a:graphicFrameLocks xmlns:a="http://purl.oclc.org/ooxml/drawingml/main" noChangeAspect="1"/>
+            </wp:cNvGraphicFramePr>
+            <a:graphic xmlns:a="http://purl.oclc.org/ooxml/drawingml/main">
+              <a:graphicData uri="http://purl.oclc.org/ooxml/drawingml/picture">
+                <pic:pic xmlns:pic="http://purl.oclc.org/ooxml/drawingml/picture">
+                  <pic:nvPicPr>
+                    <pic:cNvPr id="1" name="Picture 1" descr="A close-up of a dollar bill&#10;&#10;Description automatically generated with medium confidence"/>
+                    <pic:cNvPicPr>
+                      <a:picLocks noChangeAspect="1" noChangeArrowheads="1"/>
+                    </pic:cNvPicPr>
+                  </pic:nvPicPr>
+                  <pic:blipFill>
+                    <a:blip r:embed="rId15" cstate="print">
+                      <a:extLst>
+                        <a:ext uri="{28A0092B-C50C-407E-A947-70E740481C1C}">
+                          <a14:useLocalDpi xmlns:a14="http://schemas.microsoft.com/office/drawing/2010/main" val="0"/>
+                        </a:ext>
+                      </a:extLst>
+                    </a:blip>
+                    <a:srcRect/>
+                    <a:stretch>
+                      <a:fillRect/>
+                    </a:stretch>
+                  </pic:blipFill>
+                  <pic:spPr bwMode="auto">
+                    <a:xfrm>
+                      <a:off x="0" y="0"/>
+                      <a:ext cx="2883480" cy="1933964"/>
+                    </a:xfrm>
+                    <a:prstGeom prst="rect">
+                      <a:avLst/>
+                    </a:prstGeom>
+                    <a:noFill/>
+                    <a:ln>
+                      <a:noFill/>
+                    </a:ln>
+                  </pic:spPr>
+                </pic:pic>
+              </a:graphicData>
+            </a:graphic>
+          </wp:inline>
+        </w:drawing>
+      </w:r>
+    </w:p>
+    <w:p>
+      <w:pPr>
+        <w:pStyle w:val="figurecaption"/>
+        <w:jc w:val="center"/>
+      </w:pPr>
+      <w:r>
+        <w:t xml:space="preserve">Wordcloud of </w:t>
+      </w:r>
+      <w:r>
+        <w:t>in</w:t>
+      </w:r>
+      <w:r>
+        <w:t>sincere questions</w:t>
+      </w:r>
+    </w:p>
+    <w:p>
+      <w:pPr>
+        <w:pStyle w:val="BodyText"/>
+        <w:rPr>
+          <w:lang w:val="en-US"/>
+        </w:rPr>
+      </w:pPr>
     </w:p>
     <w:p>
       <w:pPr>
         <w:pStyle w:val="Heading2"/>
       </w:pPr>
       <w:r>
-        <w:t xml:space="preserve">Data </w:t>
-      </w:r>
-      <w:r>
-        <w:t>Preprocessing</w:t>
+        <w:t>Data Preprocessing</w:t>
       </w:r>
     </w:p>
     <w:p>
@@ -3423,43 +4000,25 @@
         <w:rPr>
           <w:lang w:val="en-US"/>
         </w:rPr>
-        <w:t xml:space="preserve">Generating </w:t>
-      </w:r>
-      <w:r>
-        <w:rPr>
-          <w:lang w:val="en-US"/>
-        </w:rPr>
-        <w:t xml:space="preserve">word embeddings on the dataset will </w:t>
-      </w:r>
-      <w:r>
-        <w:rPr>
-          <w:lang w:val="en-US"/>
-        </w:rPr>
-        <w:t xml:space="preserve">yield </w:t>
-      </w:r>
-      <w:r>
-        <w:rPr>
-          <w:lang w:val="en-US"/>
-        </w:rPr>
-        <w:t xml:space="preserve">better </w:t>
-      </w:r>
-      <w:r>
-        <w:rPr>
-          <w:lang w:val="en-US"/>
-        </w:rPr>
-        <w:t xml:space="preserve">results </w:t>
-      </w:r>
-      <w:r>
-        <w:rPr>
-          <w:lang w:val="en-US"/>
-        </w:rPr>
-        <w:t xml:space="preserve">with </w:t>
-      </w:r>
-      <w:r>
-        <w:rPr>
-          <w:lang w:val="en-US"/>
-        </w:rPr>
-        <w:t xml:space="preserve">some preprocessing. </w:t>
+        <w:t xml:space="preserve">Preprocessing of data should yield better quality of </w:t>
+      </w:r>
+      <w:r>
+        <w:rPr>
+          <w:lang w:val="en-US"/>
+        </w:rPr>
+        <w:t>word embeddings on the dataset</w:t>
+      </w:r>
+      <w:r>
+        <w:rPr>
+          <w:lang w:val="en-US"/>
+        </w:rPr>
+        <w:t>.</w:t>
+      </w:r>
+      <w:r>
+        <w:rPr>
+          <w:lang w:val="en-US"/>
+        </w:rPr>
+        <w:t xml:space="preserve"> </w:t>
       </w:r>
       <w:r>
         <w:rPr>
@@ -3519,13 +4078,43 @@
         <w:rPr>
           <w:lang w:val="en-US"/>
         </w:rPr>
-        <w:t xml:space="preserve">. </w:t>
-      </w:r>
-      <w:r>
-        <w:rPr>
-          <w:lang w:val="en-US"/>
-        </w:rPr>
-        <w:t>Data preprocessing</w:t>
+        <w:t xml:space="preserve">. The </w:t>
+      </w:r>
+      <w:r>
+        <w:rPr>
+          <w:lang w:val="en-US"/>
+        </w:rPr>
+        <w:t>steps necessary to carry out under preprocessing includes</w:t>
+      </w:r>
+      <w:r>
+        <w:rPr>
+          <w:lang w:val="en-US"/>
+        </w:rPr>
+        <w:t xml:space="preserve"> - </w:t>
+      </w:r>
+      <w:r>
+        <w:rPr>
+          <w:lang w:val="en-US"/>
+        </w:rPr>
+        <w:t xml:space="preserve">removing </w:t>
+      </w:r>
+      <w:r>
+        <w:rPr>
+          <w:lang w:val="en-US"/>
+        </w:rPr>
+        <w:t xml:space="preserve">punctuations, numbers, stop words </w:t>
+      </w:r>
+      <w:r>
+        <w:rPr>
+          <w:lang w:val="en-US"/>
+        </w:rPr>
+        <w:t xml:space="preserve">like “is”, “are”, </w:t>
+      </w:r>
+      <w:r>
+        <w:rPr>
+          <w:lang w:val="en-US"/>
+        </w:rPr>
+        <w:t xml:space="preserve">and lemmatization. </w:t>
       </w:r>
       <w:r>
         <w:rPr>
@@ -3537,49 +4126,7 @@
         <w:rPr>
           <w:lang w:val="en-US"/>
         </w:rPr>
-        <w:t xml:space="preserve">converts the text data to analyze and predictable form. </w:t>
-      </w:r>
-      <w:r>
-        <w:rPr>
-          <w:lang w:val="en-US"/>
-        </w:rPr>
-        <w:t xml:space="preserve">The </w:t>
-      </w:r>
-      <w:r>
-        <w:rPr>
-          <w:lang w:val="en-US"/>
-        </w:rPr>
-        <w:t>steps necessary to carry out under preprocessing includes</w:t>
-      </w:r>
-      <w:r>
-        <w:rPr>
-          <w:lang w:val="en-US"/>
-        </w:rPr>
-        <w:t xml:space="preserve"> - </w:t>
-      </w:r>
-      <w:r>
-        <w:rPr>
-          <w:lang w:val="en-US"/>
-        </w:rPr>
-        <w:t xml:space="preserve">removing </w:t>
-      </w:r>
-      <w:r>
-        <w:rPr>
-          <w:lang w:val="en-US"/>
-        </w:rPr>
-        <w:t xml:space="preserve">punctuations, numbers, stop words </w:t>
-      </w:r>
-      <w:r>
-        <w:rPr>
-          <w:lang w:val="en-US"/>
-        </w:rPr>
-        <w:t xml:space="preserve">like “is”, “are”, </w:t>
-      </w:r>
-      <w:r>
-        <w:rPr>
-          <w:lang w:val="en-US"/>
-        </w:rPr>
-        <w:t xml:space="preserve">and lemmatization. </w:t>
+        <w:t>The goal of lemmatization is to reduce inflectional forms and sometimes derivationally related forms of a word to a common base form</w:t>
       </w:r>
       <w:r>
         <w:rPr>
@@ -3591,13 +4138,7 @@
         <w:rPr>
           <w:lang w:val="en-US"/>
         </w:rPr>
-        <w:t>The goal of lemmatization is to reduce inflectional forms and sometimes derivationally related forms of a word to a common base form</w:t>
-      </w:r>
-      <w:r>
-        <w:rPr>
-          <w:lang w:val="en-US"/>
-        </w:rPr>
-        <w:t xml:space="preserve"> [13]</w:t>
+        <w:t>[13]</w:t>
       </w:r>
       <w:r>
         <w:rPr>
@@ -3621,7 +4162,7 @@
         <w:rPr>
           <w:lang w:val="en-US"/>
         </w:rPr>
-        <w:t>some</w:t>
+        <w:t>similar</w:t>
       </w:r>
       <w:r>
         <w:rPr>
@@ -3633,25 +4174,19 @@
         <w:rPr>
           <w:lang w:val="en-US"/>
         </w:rPr>
-        <w:t xml:space="preserve">context and are </w:t>
-      </w:r>
-      <w:r>
-        <w:rPr>
-          <w:lang w:val="en-US"/>
-        </w:rPr>
-        <w:t>like</w:t>
-      </w:r>
-      <w:r>
-        <w:rPr>
-          <w:lang w:val="en-US"/>
-        </w:rPr>
-        <w:t xml:space="preserve"> each other.</w:t>
-      </w:r>
-      <w:r>
-        <w:rPr>
-          <w:lang w:val="en-US"/>
-        </w:rPr>
-        <w:t xml:space="preserve"> The preprocessing is applicable only for word embeddings. </w:t>
+        <w:t>context</w:t>
+      </w:r>
+      <w:r>
+        <w:rPr>
+          <w:lang w:val="en-US"/>
+        </w:rPr>
+        <w:t>.</w:t>
+      </w:r>
+      <w:r>
+        <w:rPr>
+          <w:lang w:val="en-US"/>
+        </w:rPr>
+        <w:t xml:space="preserve"> </w:t>
       </w:r>
     </w:p>
     <w:p>
@@ -3676,55 +4211,16 @@
         <w:jc w:val="start"/>
       </w:pPr>
       <w:r>
-        <w:t>natural language processing where individual words or</w:t>
-      </w:r>
-      <w:r>
-        <w:t xml:space="preserve"> </w:t>
-      </w:r>
-      <w:r>
-        <w:t xml:space="preserve">phrases are represented as a real-valued vector that </w:t>
-      </w:r>
-      <w:r>
-        <w:t>can capture</w:t>
-      </w:r>
-      <w:r>
-        <w:t xml:space="preserve"> the context of the word in a document, semantic</w:t>
-      </w:r>
-      <w:r>
-        <w:t xml:space="preserve"> </w:t>
-      </w:r>
-      <w:r>
-        <w:t>and syntactic similarities, and relation with each other word.</w:t>
-      </w:r>
-      <w:r>
-        <w:t xml:space="preserve"> </w:t>
-      </w:r>
-      <w:r>
-        <w:t xml:space="preserve">We have </w:t>
-      </w:r>
-      <w:r>
-        <w:t xml:space="preserve">used </w:t>
-      </w:r>
-      <w:r>
-        <w:t xml:space="preserve">Term Frequency- Inverse Document </w:t>
-      </w:r>
-      <w:r>
-        <w:t>Frequency (TF-IDF)</w:t>
-      </w:r>
-      <w:r>
-        <w:t xml:space="preserve"> </w:t>
-      </w:r>
-      <w:r>
-        <w:t xml:space="preserve">as the word embedding technique. </w:t>
-      </w:r>
-      <w:r>
-        <w:t>Term Frequency is the frequency</w:t>
-      </w:r>
-      <w:r>
-        <w:t xml:space="preserve"> </w:t>
-      </w:r>
-      <w:r>
-        <w:t>of word in the text</w:t>
+        <w:t>natural language processing where individual words or phrases are represented as a real-valued vector that can capture the context of the word in a document, semantic and syntactic similarities, and relation with each other word</w:t>
+      </w:r>
+      <w:r>
+        <w:t xml:space="preserve"> [19]</w:t>
+      </w:r>
+      <w:r>
+        <w:t xml:space="preserve">. We have used </w:t>
+      </w:r>
+      <w:r>
+        <w:t>Term Frequency- Inverse Document Frequency (TF-IDF) as the word embedding technique. Term Frequency is the frequency of word in the text</w:t>
       </w:r>
       <w:r>
         <w:t xml:space="preserve">. The formula for term </w:t>
@@ -3744,7 +4240,9 @@
     </w:p>
     <w:p>
       <w:r>
-        <w:lastRenderedPageBreak/>
+        <w:rPr>
+          <w:noProof/>
+        </w:rPr>
         <w:drawing>
           <wp:inline distT="0" distB="0" distL="0" distR="0" wp14:anchorId="4B9C9384" wp14:editId="50D40964">
             <wp:extent cx="1104996" cy="426757"/>
@@ -3761,7 +4259,7 @@
                     <pic:cNvPicPr/>
                   </pic:nvPicPr>
                   <pic:blipFill>
-                    <a:blip r:embed="rId14"/>
+                    <a:blip r:embed="rId16"/>
                     <a:stretch>
                       <a:fillRect/>
                     </a:stretch>
@@ -3786,22 +4284,18 @@
       <w:pPr>
         <w:jc w:val="both"/>
       </w:pPr>
-    </w:p>
-    <w:p>
-      <w:pPr>
-        <w:jc w:val="both"/>
-      </w:pPr>
-    </w:p>
-    <w:p>
-      <w:pPr>
-        <w:jc w:val="both"/>
-      </w:pPr>
-      <w:r>
-        <w:t>where, j is the document and i is the term.</w:t>
-      </w:r>
-      <w:r>
-        <w:t xml:space="preserve"> </w:t>
-      </w:r>
+      <w:r>
+        <w:t xml:space="preserve">where, j is the document and </w:t>
+      </w:r>
+      <w:proofErr w:type="spellStart"/>
+      <w:r>
+        <w:t>i</w:t>
+      </w:r>
+      <w:proofErr w:type="spellEnd"/>
+      <w:r>
+        <w:t xml:space="preserve"> is the term. </w:t>
+      </w:r>
+      <w:proofErr w:type="spellStart"/>
       <w:r>
         <w:t>n</w:t>
       </w:r>
@@ -3811,26 +4305,9 @@
         </w:rPr>
         <w:t>i,j</w:t>
       </w:r>
-      <w:r>
-        <w:t xml:space="preserve"> is the frequency of </w:t>
-      </w:r>
-      <w:r>
-        <w:t>repetition</w:t>
-      </w:r>
-      <w:r>
-        <w:t xml:space="preserve"> of a</w:t>
-      </w:r>
-      <w:r>
-        <w:t xml:space="preserve"> </w:t>
-      </w:r>
-      <w:r>
-        <w:t>word in the document. The denominator is</w:t>
-      </w:r>
-      <w:r>
-        <w:t xml:space="preserve"> </w:t>
-      </w:r>
-      <w:r>
-        <w:t xml:space="preserve">the sum of all </w:t>
+      <w:proofErr w:type="spellEnd"/>
+      <w:r>
+        <w:t xml:space="preserve"> is the frequency of repetition of a word in the document. The denominator is the sum of all </w:t>
       </w:r>
       <w:r>
         <w:t>word’s</w:t>
@@ -3839,34 +4316,17 @@
         <w:t xml:space="preserve"> frequency.</w:t>
       </w:r>
       <w:r>
-        <w:t xml:space="preserve"> </w:t>
-      </w:r>
-      <w:r>
-        <w:t>Inverse Document Frequency (TDF) is</w:t>
-      </w:r>
-      <w:r>
-        <w:t xml:space="preserve"> </w:t>
-      </w:r>
-      <w:r>
-        <w:t>the importance of a word denoted in</w:t>
-      </w:r>
-      <w:r>
-        <w:t xml:space="preserve"> </w:t>
-      </w:r>
-      <w:r>
-        <w:t>degrees</w:t>
+        <w:t xml:space="preserve"> Inverse Document Frequency (TDF) is the importance of a word denoted in degrees</w:t>
       </w:r>
       <w:r>
         <w:t>. The formula is shown below:</w:t>
       </w:r>
     </w:p>
     <w:p>
-      <w:pPr>
-        <w:jc w:val="both"/>
-      </w:pPr>
-    </w:p>
-    <w:p>
-      <w:r>
+      <w:r>
+        <w:rPr>
+          <w:noProof/>
+        </w:rPr>
         <w:drawing>
           <wp:inline distT="0" distB="0" distL="0" distR="0" wp14:anchorId="3B0A9B30" wp14:editId="596A2B16">
             <wp:extent cx="1569856" cy="449619"/>
@@ -3883,7 +4343,7 @@
                     <pic:cNvPicPr/>
                   </pic:nvPicPr>
                   <pic:blipFill>
-                    <a:blip r:embed="rId15"/>
+                    <a:blip r:embed="rId17"/>
                     <a:stretch>
                       <a:fillRect/>
                     </a:stretch>
@@ -3909,7 +4369,11 @@
         <w:jc w:val="both"/>
       </w:pPr>
       <w:r>
-        <w:t>where, N is the number of documents. n</w:t>
+        <w:t xml:space="preserve">where, N is the number of documents. </w:t>
+      </w:r>
+      <w:proofErr w:type="spellStart"/>
+      <w:r>
+        <w:t>n</w:t>
       </w:r>
       <w:r>
         <w:rPr>
@@ -3917,103 +4381,60 @@
         </w:rPr>
         <w:t>i</w:t>
       </w:r>
-      <w:r>
+      <w:proofErr w:type="spellEnd"/>
+      <w:r>
+        <w:t xml:space="preserve"> is the number of documents with the feature word. To prevent the denominator from becoming 0, 1 is added. And con acts as the constant to avoid IDF from becoming 0. Hence, the formula for </w:t>
+      </w:r>
+    </w:p>
+    <w:p>
+      <w:pPr>
+        <w:jc w:val="both"/>
+      </w:pPr>
+    </w:p>
+    <w:p>
+      <w:r>
+        <w:t>TF</w:t>
+      </w:r>
+      <w:r>
+        <w:t>-</w:t>
+      </w:r>
+      <w:r>
+        <w:t xml:space="preserve">IDF = </w:t>
+      </w:r>
+      <w:proofErr w:type="spellStart"/>
+      <w:r>
+        <w:t>TF</w:t>
+      </w:r>
+      <w:r>
+        <w:rPr>
+          <w:vertAlign w:val="subscript"/>
+        </w:rPr>
+        <w:t>i,j</w:t>
+      </w:r>
+      <w:proofErr w:type="spellEnd"/>
+      <w:r>
+        <w:rPr>
+          <w:vertAlign w:val="subscript"/>
+        </w:rPr>
         <w:t xml:space="preserve"> </w:t>
       </w:r>
       <w:r>
-        <w:t>is</w:t>
+        <w:t>x</w:t>
       </w:r>
       <w:r>
         <w:t xml:space="preserve"> </w:t>
       </w:r>
-      <w:r>
-        <w:t xml:space="preserve">the number </w:t>
-      </w:r>
-      <w:r>
-        <w:t>of documents</w:t>
-      </w:r>
-      <w:r>
-        <w:t xml:space="preserve"> with the feature</w:t>
-      </w:r>
-      <w:r>
-        <w:t xml:space="preserve"> </w:t>
-      </w:r>
-      <w:r>
-        <w:t xml:space="preserve">word. To prevent the </w:t>
-      </w:r>
-      <w:r>
-        <w:t xml:space="preserve">denominator from </w:t>
-      </w:r>
-      <w:r>
-        <w:t>becoming 0, 1 is added. And con acts as</w:t>
-      </w:r>
-      <w:r>
-        <w:t xml:space="preserve"> </w:t>
-      </w:r>
-      <w:r>
-        <w:t xml:space="preserve">the constant to </w:t>
-      </w:r>
-      <w:r>
-        <w:t>a</w:t>
-      </w:r>
-      <w:r>
-        <w:t>void IDF from becoming</w:t>
-      </w:r>
-      <w:r>
-        <w:t xml:space="preserve"> </w:t>
-      </w:r>
-      <w:r>
-        <w:t>0.</w:t>
-      </w:r>
-      <w:r>
-        <w:t xml:space="preserve"> </w:t>
-      </w:r>
-      <w:r>
-        <w:t xml:space="preserve">Hence, the formula for </w:t>
-      </w:r>
-    </w:p>
-    <w:p>
-      <w:pPr>
-        <w:jc w:val="both"/>
-      </w:pPr>
-    </w:p>
-    <w:p>
-      <w:r>
-        <w:t>TF</w:t>
-      </w:r>
-      <w:r>
-        <w:t>-</w:t>
-      </w:r>
-      <w:r>
-        <w:t>IDF = TF</w:t>
+      <w:proofErr w:type="spellStart"/>
+      <w:r>
+        <w:t>IDF</w:t>
       </w:r>
       <w:r>
         <w:rPr>
           <w:vertAlign w:val="subscript"/>
         </w:rPr>
-        <w:t>i,j</w:t>
-      </w:r>
-      <w:r>
-        <w:rPr>
-          <w:vertAlign w:val="subscript"/>
-        </w:rPr>
-        <w:t xml:space="preserve"> </w:t>
-      </w:r>
-      <w:r>
-        <w:t>x</w:t>
-      </w:r>
-      <w:r>
-        <w:t xml:space="preserve"> </w:t>
-      </w:r>
-      <w:r>
-        <w:t>IDF</w:t>
-      </w:r>
-      <w:r>
-        <w:rPr>
-          <w:vertAlign w:val="subscript"/>
-        </w:rPr>
         <w:t>i</w:t>
       </w:r>
+      <w:proofErr w:type="spellEnd"/>
       <w:r>
         <w:cr/>
       </w:r>
@@ -4023,10 +4444,7 @@
         <w:pStyle w:val="Heading2"/>
       </w:pPr>
       <w:r>
-        <w:t>Sentence</w:t>
-      </w:r>
-      <w:r>
-        <w:t xml:space="preserve"> Embedding</w:t>
+        <w:t>Sentence Embedding</w:t>
       </w:r>
     </w:p>
     <w:p>
@@ -4044,7 +4462,13 @@
         <w:jc w:val="both"/>
       </w:pPr>
       <w:r>
-        <w:t xml:space="preserve">Google research wing created models for </w:t>
+        <w:t xml:space="preserve">Google research </w:t>
+      </w:r>
+      <w:r>
+        <w:t xml:space="preserve">department </w:t>
+      </w:r>
+      <w:r>
+        <w:t xml:space="preserve">created models for </w:t>
       </w:r>
       <w:r>
         <w:t>encoding</w:t>
@@ -4092,12 +4516,14 @@
       <w:r>
         <w:t>Logistic Regression is a model where the co-</w:t>
       </w:r>
+      <w:proofErr w:type="spellStart"/>
       <w:r>
         <w:t>efficient</w:t>
       </w:r>
       <w:r>
         <w:t>s</w:t>
       </w:r>
+      <w:proofErr w:type="spellEnd"/>
       <w:r>
         <w:t xml:space="preserve"> are learned during the training of the</w:t>
       </w:r>
@@ -4137,10 +4563,8 @@
         <w:pStyle w:val="Heading2"/>
       </w:pPr>
       <w:r>
-        <w:t xml:space="preserve">Neural Network </w:t>
-      </w:r>
-      <w:r>
-        <w:t>Models:</w:t>
+        <w:lastRenderedPageBreak/>
+        <w:t>Neural Network Models:</w:t>
       </w:r>
     </w:p>
     <w:p>
@@ -4149,22 +4573,7 @@
         <w:jc w:val="start"/>
       </w:pPr>
       <w:r>
-        <w:t>We have used RNN for making model. RNN is a type of</w:t>
-      </w:r>
-      <w:r>
-        <w:t xml:space="preserve"> </w:t>
-      </w:r>
-      <w:r>
-        <w:t>neural network in which the output from the previous step is</w:t>
-      </w:r>
-      <w:r>
-        <w:t xml:space="preserve"> </w:t>
-      </w:r>
-      <w:r>
-        <w:t>fed as input to the current step</w:t>
-      </w:r>
-      <w:r>
-        <w:t>.</w:t>
+        <w:t>We have used RNN for making model. RNN is a type of neural network in which the output from the previous step is fed as input to the current step.</w:t>
       </w:r>
     </w:p>
     <w:p>
@@ -4237,27 +4646,40 @@
     </w:p>
     <w:tbl>
       <w:tblPr>
-        <w:tblStyle w:val="TableGrid"/>
-        <w:tblW w:w="0pt" w:type="auto"/>
-        <w:tblLook w:firstRow="1" w:lastRow="0" w:firstColumn="1" w:lastColumn="0" w:noHBand="0" w:noVBand="1"/>
+        <w:tblW w:w="243pt" w:type="dxa"/>
+        <w:jc w:val="center"/>
+        <w:tblBorders>
+          <w:top w:val="single" w:sz="2" w:space="0" w:color="auto"/>
+          <w:start w:val="single" w:sz="2" w:space="0" w:color="auto"/>
+          <w:bottom w:val="single" w:sz="2" w:space="0" w:color="auto"/>
+          <w:end w:val="single" w:sz="2" w:space="0" w:color="auto"/>
+          <w:insideH w:val="single" w:sz="2" w:space="0" w:color="auto"/>
+          <w:insideV w:val="single" w:sz="2" w:space="0" w:color="auto"/>
+        </w:tblBorders>
+        <w:tblLayout w:type="fixed"/>
+        <w:tblLook w:firstRow="0" w:lastRow="0" w:firstColumn="0" w:lastColumn="0" w:noHBand="0" w:noVBand="0"/>
       </w:tblPr>
       <w:tblGrid>
-        <w:gridCol w:w="950"/>
-        <w:gridCol w:w="879"/>
-        <w:gridCol w:w="752"/>
-        <w:gridCol w:w="702"/>
-        <w:gridCol w:w="702"/>
-        <w:gridCol w:w="519"/>
-        <w:gridCol w:w="519"/>
+        <w:gridCol w:w="1167"/>
+        <w:gridCol w:w="1893"/>
+        <w:gridCol w:w="1800"/>
       </w:tblGrid>
       <w:tr>
+        <w:trPr>
+          <w:cantSplit/>
+          <w:trHeight w:val="240"/>
+          <w:tblHeader/>
+          <w:jc w:val="center"/>
+        </w:trPr>
         <w:tc>
           <w:tcPr>
-            <w:tcW w:w="47.50pt" w:type="dxa"/>
+            <w:tcW w:w="58.35pt" w:type="dxa"/>
+            <w:vMerge w:val="restart"/>
+            <w:vAlign w:val="center"/>
           </w:tcPr>
           <w:p>
             <w:pPr>
-              <w:jc w:val="both"/>
+              <w:pStyle w:val="tablecolhead"/>
             </w:pPr>
             <w:r>
               <w:t>Performance</w:t>
@@ -4266,91 +4688,87 @@
         </w:tc>
         <w:tc>
           <w:tcPr>
-            <w:tcW w:w="43.95pt" w:type="dxa"/>
+            <w:tcW w:w="184.65pt" w:type="dxa"/>
+            <w:gridSpan w:val="2"/>
+            <w:vAlign w:val="center"/>
           </w:tcPr>
           <w:p>
             <w:pPr>
-              <w:jc w:val="both"/>
+              <w:pStyle w:val="tablecolhead"/>
             </w:pPr>
             <w:r>
-              <w:t>LR+TFIDF</w:t>
+              <w:t>Logistic Regression</w:t>
+            </w:r>
+          </w:p>
+        </w:tc>
+      </w:tr>
+      <w:tr>
+        <w:trPr>
+          <w:cantSplit/>
+          <w:trHeight w:val="240"/>
+          <w:tblHeader/>
+          <w:jc w:val="center"/>
+        </w:trPr>
+        <w:tc>
+          <w:tcPr>
+            <w:tcW w:w="58.35pt" w:type="dxa"/>
+            <w:vMerge/>
+          </w:tcPr>
+          <w:p>
+            <w:pPr>
+              <w:rPr>
+                <w:sz w:val="16"/>
+                <w:szCs w:val="16"/>
+              </w:rPr>
+            </w:pPr>
+          </w:p>
+        </w:tc>
+        <w:tc>
+          <w:tcPr>
+            <w:tcW w:w="94.65pt" w:type="dxa"/>
+            <w:vAlign w:val="center"/>
+          </w:tcPr>
+          <w:p>
+            <w:pPr>
+              <w:pStyle w:val="tablecolsubhead"/>
+            </w:pPr>
+            <w:r>
+              <w:t>TF-IDF</w:t>
             </w:r>
           </w:p>
         </w:tc>
         <w:tc>
           <w:tcPr>
-            <w:tcW w:w="37.60pt" w:type="dxa"/>
+            <w:tcW w:w="90pt" w:type="dxa"/>
+            <w:vAlign w:val="center"/>
           </w:tcPr>
           <w:p>
             <w:pPr>
-              <w:jc w:val="both"/>
+              <w:pStyle w:val="tablecolsubhead"/>
             </w:pPr>
             <w:r>
-              <w:t>LR+USE</w:t>
-            </w:r>
-          </w:p>
-        </w:tc>
-        <w:tc>
-          <w:tcPr>
-            <w:tcW w:w="35.10pt" w:type="dxa"/>
-          </w:tcPr>
-          <w:p>
-            <w:pPr>
-              <w:jc w:val="both"/>
-            </w:pPr>
-            <w:r>
-              <w:t>Random Forest + TF-IDF</w:t>
-            </w:r>
-          </w:p>
-        </w:tc>
-        <w:tc>
-          <w:tcPr>
-            <w:tcW w:w="35.10pt" w:type="dxa"/>
-          </w:tcPr>
-          <w:p>
-            <w:pPr>
-              <w:jc w:val="both"/>
-            </w:pPr>
-            <w:r>
-              <w:t>Random Forest + USE</w:t>
-            </w:r>
-          </w:p>
-        </w:tc>
-        <w:tc>
-          <w:tcPr>
-            <w:tcW w:w="25.95pt" w:type="dxa"/>
-          </w:tcPr>
-          <w:p>
-            <w:pPr>
-              <w:jc w:val="both"/>
-            </w:pPr>
-            <w:r>
-              <w:t>RNN + TF-IDF</w:t>
-            </w:r>
-          </w:p>
-        </w:tc>
-        <w:tc>
-          <w:tcPr>
-            <w:tcW w:w="25.95pt" w:type="dxa"/>
-          </w:tcPr>
-          <w:p>
-            <w:pPr>
-              <w:jc w:val="both"/>
-            </w:pPr>
-            <w:r>
-              <w:t>RNN + USE</w:t>
+              <w:t>Universal Sentence Encoder</w:t>
             </w:r>
           </w:p>
         </w:tc>
       </w:tr>
       <w:tr>
+        <w:trPr>
+          <w:trHeight w:val="320"/>
+          <w:jc w:val="center"/>
+        </w:trPr>
         <w:tc>
           <w:tcPr>
-            <w:tcW w:w="47.50pt" w:type="dxa"/>
+            <w:tcW w:w="58.35pt" w:type="dxa"/>
+            <w:vAlign w:val="center"/>
           </w:tcPr>
           <w:p>
             <w:pPr>
-              <w:jc w:val="both"/>
+              <w:pStyle w:val="tablecopy"/>
+              <w:rPr>
+                <w:sz w:val="8"/>
+                <w:szCs w:val="8"/>
+              </w:rPr>
             </w:pPr>
             <w:r>
               <w:t>Precision</w:t>
@@ -4359,73 +4777,43 @@
         </w:tc>
         <w:tc>
           <w:tcPr>
-            <w:tcW w:w="43.95pt" w:type="dxa"/>
+            <w:tcW w:w="94.65pt" w:type="dxa"/>
+            <w:vAlign w:val="center"/>
           </w:tcPr>
           <w:p>
             <w:pPr>
-              <w:jc w:val="both"/>
+              <w:pStyle w:val="tablecopy"/>
             </w:pPr>
           </w:p>
         </w:tc>
         <w:tc>
           <w:tcPr>
-            <w:tcW w:w="37.60pt" w:type="dxa"/>
+            <w:tcW w:w="90pt" w:type="dxa"/>
+            <w:vAlign w:val="center"/>
           </w:tcPr>
           <w:p>
             <w:pPr>
-              <w:jc w:val="both"/>
-            </w:pPr>
-          </w:p>
-        </w:tc>
-        <w:tc>
-          <w:tcPr>
-            <w:tcW w:w="35.10pt" w:type="dxa"/>
-          </w:tcPr>
-          <w:p>
-            <w:pPr>
-              <w:jc w:val="both"/>
-            </w:pPr>
-          </w:p>
-        </w:tc>
-        <w:tc>
-          <w:tcPr>
-            <w:tcW w:w="35.10pt" w:type="dxa"/>
-          </w:tcPr>
-          <w:p>
-            <w:pPr>
-              <w:jc w:val="both"/>
-            </w:pPr>
-          </w:p>
-        </w:tc>
-        <w:tc>
-          <w:tcPr>
-            <w:tcW w:w="25.95pt" w:type="dxa"/>
-          </w:tcPr>
-          <w:p>
-            <w:pPr>
-              <w:jc w:val="both"/>
-            </w:pPr>
-          </w:p>
-        </w:tc>
-        <w:tc>
-          <w:tcPr>
-            <w:tcW w:w="25.95pt" w:type="dxa"/>
-          </w:tcPr>
-          <w:p>
-            <w:pPr>
-              <w:jc w:val="both"/>
+              <w:rPr>
+                <w:sz w:val="16"/>
+                <w:szCs w:val="16"/>
+              </w:rPr>
             </w:pPr>
           </w:p>
         </w:tc>
       </w:tr>
       <w:tr>
+        <w:trPr>
+          <w:trHeight w:val="320"/>
+          <w:jc w:val="center"/>
+        </w:trPr>
         <w:tc>
           <w:tcPr>
-            <w:tcW w:w="47.50pt" w:type="dxa"/>
+            <w:tcW w:w="58.35pt" w:type="dxa"/>
+            <w:vAlign w:val="center"/>
           </w:tcPr>
           <w:p>
             <w:pPr>
-              <w:jc w:val="both"/>
+              <w:pStyle w:val="tablecopy"/>
             </w:pPr>
             <w:r>
               <w:t>F1-Score</w:t>
@@ -4434,73 +4822,43 @@
         </w:tc>
         <w:tc>
           <w:tcPr>
-            <w:tcW w:w="43.95pt" w:type="dxa"/>
+            <w:tcW w:w="94.65pt" w:type="dxa"/>
+            <w:vAlign w:val="center"/>
           </w:tcPr>
           <w:p>
             <w:pPr>
-              <w:jc w:val="both"/>
+              <w:pStyle w:val="tablecopy"/>
             </w:pPr>
           </w:p>
         </w:tc>
         <w:tc>
           <w:tcPr>
-            <w:tcW w:w="37.60pt" w:type="dxa"/>
+            <w:tcW w:w="90pt" w:type="dxa"/>
+            <w:vAlign w:val="center"/>
           </w:tcPr>
           <w:p>
             <w:pPr>
-              <w:jc w:val="both"/>
-            </w:pPr>
-          </w:p>
-        </w:tc>
-        <w:tc>
-          <w:tcPr>
-            <w:tcW w:w="35.10pt" w:type="dxa"/>
-          </w:tcPr>
-          <w:p>
-            <w:pPr>
-              <w:jc w:val="both"/>
-            </w:pPr>
-          </w:p>
-        </w:tc>
-        <w:tc>
-          <w:tcPr>
-            <w:tcW w:w="35.10pt" w:type="dxa"/>
-          </w:tcPr>
-          <w:p>
-            <w:pPr>
-              <w:jc w:val="both"/>
-            </w:pPr>
-          </w:p>
-        </w:tc>
-        <w:tc>
-          <w:tcPr>
-            <w:tcW w:w="25.95pt" w:type="dxa"/>
-          </w:tcPr>
-          <w:p>
-            <w:pPr>
-              <w:jc w:val="both"/>
-            </w:pPr>
-          </w:p>
-        </w:tc>
-        <w:tc>
-          <w:tcPr>
-            <w:tcW w:w="25.95pt" w:type="dxa"/>
-          </w:tcPr>
-          <w:p>
-            <w:pPr>
-              <w:jc w:val="both"/>
+              <w:rPr>
+                <w:sz w:val="16"/>
+                <w:szCs w:val="16"/>
+              </w:rPr>
             </w:pPr>
           </w:p>
         </w:tc>
       </w:tr>
       <w:tr>
+        <w:trPr>
+          <w:trHeight w:val="320"/>
+          <w:jc w:val="center"/>
+        </w:trPr>
         <w:tc>
           <w:tcPr>
-            <w:tcW w:w="47.50pt" w:type="dxa"/>
+            <w:tcW w:w="58.35pt" w:type="dxa"/>
+            <w:vAlign w:val="center"/>
           </w:tcPr>
           <w:p>
             <w:pPr>
-              <w:jc w:val="both"/>
+              <w:pStyle w:val="tablecopy"/>
             </w:pPr>
             <w:r>
               <w:t>Recall</w:t>
@@ -4509,61 +4867,279 @@
         </w:tc>
         <w:tc>
           <w:tcPr>
-            <w:tcW w:w="43.95pt" w:type="dxa"/>
+            <w:tcW w:w="94.65pt" w:type="dxa"/>
+            <w:vAlign w:val="center"/>
           </w:tcPr>
           <w:p>
             <w:pPr>
-              <w:jc w:val="both"/>
+              <w:pStyle w:val="tablecopy"/>
             </w:pPr>
           </w:p>
         </w:tc>
         <w:tc>
           <w:tcPr>
-            <w:tcW w:w="37.60pt" w:type="dxa"/>
+            <w:tcW w:w="90pt" w:type="dxa"/>
+            <w:vAlign w:val="center"/>
           </w:tcPr>
           <w:p>
             <w:pPr>
-              <w:jc w:val="both"/>
+              <w:rPr>
+                <w:sz w:val="16"/>
+                <w:szCs w:val="16"/>
+              </w:rPr>
+            </w:pPr>
+          </w:p>
+        </w:tc>
+      </w:tr>
+    </w:tbl>
+    <w:p>
+      <w:pPr>
+        <w:jc w:val="both"/>
+      </w:pPr>
+    </w:p>
+    <w:tbl>
+      <w:tblPr>
+        <w:tblW w:w="243pt" w:type="dxa"/>
+        <w:jc w:val="center"/>
+        <w:tblBorders>
+          <w:top w:val="single" w:sz="2" w:space="0" w:color="auto"/>
+          <w:start w:val="single" w:sz="2" w:space="0" w:color="auto"/>
+          <w:bottom w:val="single" w:sz="2" w:space="0" w:color="auto"/>
+          <w:end w:val="single" w:sz="2" w:space="0" w:color="auto"/>
+          <w:insideH w:val="single" w:sz="2" w:space="0" w:color="auto"/>
+          <w:insideV w:val="single" w:sz="2" w:space="0" w:color="auto"/>
+        </w:tblBorders>
+        <w:tblLayout w:type="fixed"/>
+        <w:tblLook w:firstRow="0" w:lastRow="0" w:firstColumn="0" w:lastColumn="0" w:noHBand="0" w:noVBand="0"/>
+      </w:tblPr>
+      <w:tblGrid>
+        <w:gridCol w:w="1167"/>
+        <w:gridCol w:w="1893"/>
+        <w:gridCol w:w="1800"/>
+      </w:tblGrid>
+      <w:tr>
+        <w:trPr>
+          <w:cantSplit/>
+          <w:trHeight w:val="240"/>
+          <w:tblHeader/>
+          <w:jc w:val="center"/>
+        </w:trPr>
+        <w:tc>
+          <w:tcPr>
+            <w:tcW w:w="58.35pt" w:type="dxa"/>
+            <w:vMerge w:val="restart"/>
+            <w:vAlign w:val="center"/>
+          </w:tcPr>
+          <w:p>
+            <w:pPr>
+              <w:pStyle w:val="tablecolhead"/>
+            </w:pPr>
+            <w:r>
+              <w:t>Performance</w:t>
+            </w:r>
+          </w:p>
+        </w:tc>
+        <w:tc>
+          <w:tcPr>
+            <w:tcW w:w="184.65pt" w:type="dxa"/>
+            <w:gridSpan w:val="2"/>
+            <w:vAlign w:val="center"/>
+          </w:tcPr>
+          <w:p>
+            <w:pPr>
+              <w:pStyle w:val="tablecolhead"/>
+            </w:pPr>
+            <w:r>
+              <w:t>Random Forest</w:t>
+            </w:r>
+          </w:p>
+        </w:tc>
+      </w:tr>
+      <w:tr>
+        <w:trPr>
+          <w:cantSplit/>
+          <w:trHeight w:val="240"/>
+          <w:tblHeader/>
+          <w:jc w:val="center"/>
+        </w:trPr>
+        <w:tc>
+          <w:tcPr>
+            <w:tcW w:w="58.35pt" w:type="dxa"/>
+            <w:vMerge/>
+          </w:tcPr>
+          <w:p>
+            <w:pPr>
+              <w:rPr>
+                <w:sz w:val="16"/>
+                <w:szCs w:val="16"/>
+              </w:rPr>
             </w:pPr>
           </w:p>
         </w:tc>
         <w:tc>
           <w:tcPr>
-            <w:tcW w:w="35.10pt" w:type="dxa"/>
+            <w:tcW w:w="94.65pt" w:type="dxa"/>
+            <w:vAlign w:val="center"/>
           </w:tcPr>
           <w:p>
             <w:pPr>
-              <w:jc w:val="both"/>
+              <w:pStyle w:val="tablecolsubhead"/>
+            </w:pPr>
+            <w:r>
+              <w:t>TF-IDF</w:t>
+            </w:r>
+          </w:p>
+        </w:tc>
+        <w:tc>
+          <w:tcPr>
+            <w:tcW w:w="90pt" w:type="dxa"/>
+            <w:vAlign w:val="center"/>
+          </w:tcPr>
+          <w:p>
+            <w:pPr>
+              <w:pStyle w:val="tablecolsubhead"/>
+            </w:pPr>
+            <w:r>
+              <w:t>Universal Sentence Encoder</w:t>
+            </w:r>
+          </w:p>
+        </w:tc>
+      </w:tr>
+      <w:tr>
+        <w:trPr>
+          <w:trHeight w:val="320"/>
+          <w:jc w:val="center"/>
+        </w:trPr>
+        <w:tc>
+          <w:tcPr>
+            <w:tcW w:w="58.35pt" w:type="dxa"/>
+            <w:vAlign w:val="center"/>
+          </w:tcPr>
+          <w:p>
+            <w:pPr>
+              <w:pStyle w:val="tablecopy"/>
+              <w:rPr>
+                <w:sz w:val="8"/>
+                <w:szCs w:val="8"/>
+              </w:rPr>
+            </w:pPr>
+            <w:r>
+              <w:t>Precision</w:t>
+            </w:r>
+          </w:p>
+        </w:tc>
+        <w:tc>
+          <w:tcPr>
+            <w:tcW w:w="94.65pt" w:type="dxa"/>
+            <w:vAlign w:val="center"/>
+          </w:tcPr>
+          <w:p>
+            <w:pPr>
+              <w:pStyle w:val="tablecopy"/>
             </w:pPr>
           </w:p>
         </w:tc>
         <w:tc>
           <w:tcPr>
-            <w:tcW w:w="35.10pt" w:type="dxa"/>
+            <w:tcW w:w="90pt" w:type="dxa"/>
+            <w:vAlign w:val="center"/>
           </w:tcPr>
           <w:p>
             <w:pPr>
-              <w:jc w:val="both"/>
+              <w:rPr>
+                <w:sz w:val="16"/>
+                <w:szCs w:val="16"/>
+              </w:rPr>
+            </w:pPr>
+          </w:p>
+        </w:tc>
+      </w:tr>
+      <w:tr>
+        <w:trPr>
+          <w:trHeight w:val="320"/>
+          <w:jc w:val="center"/>
+        </w:trPr>
+        <w:tc>
+          <w:tcPr>
+            <w:tcW w:w="58.35pt" w:type="dxa"/>
+            <w:vAlign w:val="center"/>
+          </w:tcPr>
+          <w:p>
+            <w:pPr>
+              <w:pStyle w:val="tablecopy"/>
+            </w:pPr>
+            <w:r>
+              <w:t>F1-Score</w:t>
+            </w:r>
+          </w:p>
+        </w:tc>
+        <w:tc>
+          <w:tcPr>
+            <w:tcW w:w="94.65pt" w:type="dxa"/>
+            <w:vAlign w:val="center"/>
+          </w:tcPr>
+          <w:p>
+            <w:pPr>
+              <w:pStyle w:val="tablecopy"/>
             </w:pPr>
           </w:p>
         </w:tc>
         <w:tc>
           <w:tcPr>
-            <w:tcW w:w="25.95pt" w:type="dxa"/>
+            <w:tcW w:w="90pt" w:type="dxa"/>
+            <w:vAlign w:val="center"/>
           </w:tcPr>
           <w:p>
             <w:pPr>
-              <w:jc w:val="both"/>
+              <w:rPr>
+                <w:sz w:val="16"/>
+                <w:szCs w:val="16"/>
+              </w:rPr>
+            </w:pPr>
+          </w:p>
+        </w:tc>
+      </w:tr>
+      <w:tr>
+        <w:trPr>
+          <w:trHeight w:val="320"/>
+          <w:jc w:val="center"/>
+        </w:trPr>
+        <w:tc>
+          <w:tcPr>
+            <w:tcW w:w="58.35pt" w:type="dxa"/>
+            <w:vAlign w:val="center"/>
+          </w:tcPr>
+          <w:p>
+            <w:pPr>
+              <w:pStyle w:val="tablecopy"/>
+            </w:pPr>
+            <w:r>
+              <w:t>Recall</w:t>
+            </w:r>
+          </w:p>
+        </w:tc>
+        <w:tc>
+          <w:tcPr>
+            <w:tcW w:w="94.65pt" w:type="dxa"/>
+            <w:vAlign w:val="center"/>
+          </w:tcPr>
+          <w:p>
+            <w:pPr>
+              <w:pStyle w:val="tablecopy"/>
             </w:pPr>
           </w:p>
         </w:tc>
         <w:tc>
           <w:tcPr>
-            <w:tcW w:w="25.95pt" w:type="dxa"/>
+            <w:tcW w:w="90pt" w:type="dxa"/>
+            <w:vAlign w:val="center"/>
           </w:tcPr>
           <w:p>
             <w:pPr>
-              <w:jc w:val="both"/>
+              <w:rPr>
+                <w:sz w:val="16"/>
+                <w:szCs w:val="16"/>
+              </w:rPr>
             </w:pPr>
           </w:p>
         </w:tc>
@@ -4574,6 +5150,259 @@
         <w:jc w:val="both"/>
       </w:pPr>
     </w:p>
+    <w:tbl>
+      <w:tblPr>
+        <w:tblW w:w="243pt" w:type="dxa"/>
+        <w:jc w:val="center"/>
+        <w:tblBorders>
+          <w:top w:val="single" w:sz="2" w:space="0" w:color="auto"/>
+          <w:start w:val="single" w:sz="2" w:space="0" w:color="auto"/>
+          <w:bottom w:val="single" w:sz="2" w:space="0" w:color="auto"/>
+          <w:end w:val="single" w:sz="2" w:space="0" w:color="auto"/>
+          <w:insideH w:val="single" w:sz="2" w:space="0" w:color="auto"/>
+          <w:insideV w:val="single" w:sz="2" w:space="0" w:color="auto"/>
+        </w:tblBorders>
+        <w:tblLayout w:type="fixed"/>
+        <w:tblLook w:firstRow="0" w:lastRow="0" w:firstColumn="0" w:lastColumn="0" w:noHBand="0" w:noVBand="0"/>
+      </w:tblPr>
+      <w:tblGrid>
+        <w:gridCol w:w="1167"/>
+        <w:gridCol w:w="1893"/>
+        <w:gridCol w:w="1800"/>
+      </w:tblGrid>
+      <w:tr>
+        <w:trPr>
+          <w:cantSplit/>
+          <w:trHeight w:val="240"/>
+          <w:tblHeader/>
+          <w:jc w:val="center"/>
+        </w:trPr>
+        <w:tc>
+          <w:tcPr>
+            <w:tcW w:w="58.35pt" w:type="dxa"/>
+            <w:vMerge w:val="restart"/>
+            <w:vAlign w:val="center"/>
+          </w:tcPr>
+          <w:p>
+            <w:pPr>
+              <w:pStyle w:val="tablecolhead"/>
+            </w:pPr>
+            <w:r>
+              <w:t>Performance</w:t>
+            </w:r>
+          </w:p>
+        </w:tc>
+        <w:tc>
+          <w:tcPr>
+            <w:tcW w:w="184.65pt" w:type="dxa"/>
+            <w:gridSpan w:val="2"/>
+            <w:vAlign w:val="center"/>
+          </w:tcPr>
+          <w:p>
+            <w:pPr>
+              <w:pStyle w:val="tablecolhead"/>
+            </w:pPr>
+            <w:r>
+              <w:t>RNN</w:t>
+            </w:r>
+          </w:p>
+        </w:tc>
+      </w:tr>
+      <w:tr>
+        <w:trPr>
+          <w:cantSplit/>
+          <w:trHeight w:val="240"/>
+          <w:tblHeader/>
+          <w:jc w:val="center"/>
+        </w:trPr>
+        <w:tc>
+          <w:tcPr>
+            <w:tcW w:w="58.35pt" w:type="dxa"/>
+            <w:vMerge/>
+          </w:tcPr>
+          <w:p>
+            <w:pPr>
+              <w:rPr>
+                <w:sz w:val="16"/>
+                <w:szCs w:val="16"/>
+              </w:rPr>
+            </w:pPr>
+          </w:p>
+        </w:tc>
+        <w:tc>
+          <w:tcPr>
+            <w:tcW w:w="94.65pt" w:type="dxa"/>
+            <w:vAlign w:val="center"/>
+          </w:tcPr>
+          <w:p>
+            <w:pPr>
+              <w:pStyle w:val="tablecolsubhead"/>
+            </w:pPr>
+            <w:r>
+              <w:t>TF-IDF</w:t>
+            </w:r>
+          </w:p>
+        </w:tc>
+        <w:tc>
+          <w:tcPr>
+            <w:tcW w:w="90pt" w:type="dxa"/>
+            <w:vAlign w:val="center"/>
+          </w:tcPr>
+          <w:p>
+            <w:pPr>
+              <w:pStyle w:val="tablecolsubhead"/>
+            </w:pPr>
+            <w:r>
+              <w:t>Universal Sentence Encoder</w:t>
+            </w:r>
+          </w:p>
+        </w:tc>
+      </w:tr>
+      <w:tr>
+        <w:trPr>
+          <w:trHeight w:val="320"/>
+          <w:jc w:val="center"/>
+        </w:trPr>
+        <w:tc>
+          <w:tcPr>
+            <w:tcW w:w="58.35pt" w:type="dxa"/>
+            <w:vAlign w:val="center"/>
+          </w:tcPr>
+          <w:p>
+            <w:pPr>
+              <w:pStyle w:val="tablecopy"/>
+              <w:rPr>
+                <w:sz w:val="8"/>
+                <w:szCs w:val="8"/>
+              </w:rPr>
+            </w:pPr>
+            <w:r>
+              <w:t>Precision</w:t>
+            </w:r>
+          </w:p>
+        </w:tc>
+        <w:tc>
+          <w:tcPr>
+            <w:tcW w:w="94.65pt" w:type="dxa"/>
+            <w:vAlign w:val="center"/>
+          </w:tcPr>
+          <w:p>
+            <w:pPr>
+              <w:pStyle w:val="tablecopy"/>
+            </w:pPr>
+          </w:p>
+        </w:tc>
+        <w:tc>
+          <w:tcPr>
+            <w:tcW w:w="90pt" w:type="dxa"/>
+            <w:vAlign w:val="center"/>
+          </w:tcPr>
+          <w:p>
+            <w:pPr>
+              <w:rPr>
+                <w:sz w:val="16"/>
+                <w:szCs w:val="16"/>
+              </w:rPr>
+            </w:pPr>
+          </w:p>
+        </w:tc>
+      </w:tr>
+      <w:tr>
+        <w:trPr>
+          <w:trHeight w:val="320"/>
+          <w:jc w:val="center"/>
+        </w:trPr>
+        <w:tc>
+          <w:tcPr>
+            <w:tcW w:w="58.35pt" w:type="dxa"/>
+            <w:vAlign w:val="center"/>
+          </w:tcPr>
+          <w:p>
+            <w:pPr>
+              <w:pStyle w:val="tablecopy"/>
+            </w:pPr>
+            <w:r>
+              <w:t>F1-Score</w:t>
+            </w:r>
+          </w:p>
+        </w:tc>
+        <w:tc>
+          <w:tcPr>
+            <w:tcW w:w="94.65pt" w:type="dxa"/>
+            <w:vAlign w:val="center"/>
+          </w:tcPr>
+          <w:p>
+            <w:pPr>
+              <w:pStyle w:val="tablecopy"/>
+            </w:pPr>
+          </w:p>
+        </w:tc>
+        <w:tc>
+          <w:tcPr>
+            <w:tcW w:w="90pt" w:type="dxa"/>
+            <w:vAlign w:val="center"/>
+          </w:tcPr>
+          <w:p>
+            <w:pPr>
+              <w:rPr>
+                <w:sz w:val="16"/>
+                <w:szCs w:val="16"/>
+              </w:rPr>
+            </w:pPr>
+          </w:p>
+        </w:tc>
+      </w:tr>
+      <w:tr>
+        <w:trPr>
+          <w:trHeight w:val="320"/>
+          <w:jc w:val="center"/>
+        </w:trPr>
+        <w:tc>
+          <w:tcPr>
+            <w:tcW w:w="58.35pt" w:type="dxa"/>
+            <w:vAlign w:val="center"/>
+          </w:tcPr>
+          <w:p>
+            <w:pPr>
+              <w:pStyle w:val="tablecopy"/>
+            </w:pPr>
+            <w:r>
+              <w:t>Recall</w:t>
+            </w:r>
+          </w:p>
+        </w:tc>
+        <w:tc>
+          <w:tcPr>
+            <w:tcW w:w="94.65pt" w:type="dxa"/>
+            <w:vAlign w:val="center"/>
+          </w:tcPr>
+          <w:p>
+            <w:pPr>
+              <w:pStyle w:val="tablecopy"/>
+            </w:pPr>
+          </w:p>
+        </w:tc>
+        <w:tc>
+          <w:tcPr>
+            <w:tcW w:w="90pt" w:type="dxa"/>
+            <w:vAlign w:val="center"/>
+          </w:tcPr>
+          <w:p>
+            <w:pPr>
+              <w:rPr>
+                <w:sz w:val="16"/>
+                <w:szCs w:val="16"/>
+              </w:rPr>
+            </w:pPr>
+          </w:p>
+        </w:tc>
+      </w:tr>
+    </w:tbl>
+    <w:p>
+      <w:pPr>
+        <w:jc w:val="both"/>
+      </w:pPr>
+    </w:p>
     <w:p>
       <w:pPr>
         <w:jc w:val="both"/>
@@ -4619,7 +5448,7 @@
     <w:tbl>
       <w:tblPr>
         <w:tblStyle w:val="TableGrid"/>
-        <w:tblW w:w="0pt" w:type="auto"/>
+        <w:tblW w:w="0pt" w:type="dxa"/>
         <w:tblLook w:firstRow="1" w:lastRow="0" w:firstColumn="1" w:lastColumn="0" w:noHBand="0" w:noVBand="1"/>
       </w:tblPr>
       <w:tblGrid>
@@ -4876,14 +5705,7 @@
         <w:rPr>
           <w:lang w:val="en-US"/>
         </w:rPr>
-        <w:t xml:space="preserve">deep neural </w:t>
-      </w:r>
-      <w:r>
-        <w:rPr>
-          <w:lang w:val="en-US"/>
-        </w:rPr>
-        <w:lastRenderedPageBreak/>
-        <w:t>network</w:t>
+        <w:t>deep neural network</w:t>
       </w:r>
       <w:r>
         <w:rPr>
@@ -4909,30 +5731,6 @@
         </w:rPr>
         <w:t>. Along with that implementation we plan to evaluate the results in more comprehensive manner.</w:t>
       </w:r>
-    </w:p>
-    <w:p>
-      <w:pPr>
-        <w:pStyle w:val="BodyText"/>
-        <w:rPr>
-          <w:lang w:val="en-US"/>
-        </w:rPr>
-      </w:pPr>
-    </w:p>
-    <w:p>
-      <w:pPr>
-        <w:pStyle w:val="BodyText"/>
-        <w:rPr>
-          <w:lang w:val="en-US"/>
-        </w:rPr>
-      </w:pPr>
-    </w:p>
-    <w:p>
-      <w:pPr>
-        <w:pStyle w:val="BodyText"/>
-        <w:rPr>
-          <w:lang w:val="en-US"/>
-        </w:rPr>
-      </w:pPr>
     </w:p>
     <w:p>
       <w:pPr>
@@ -5012,13 +5810,7 @@
         <w:t xml:space="preserve"> arXiv</w:t>
       </w:r>
       <w:r>
-        <w:t xml:space="preserve"> </w:t>
-      </w:r>
-      <w:r>
-        <w:t>preprint arXiv:1408.5882, 2014</w:t>
-      </w:r>
-      <w:r>
-        <w:t xml:space="preserve"> </w:t>
+        <w:t xml:space="preserve"> preprint arXiv:1408.5882, 2014 </w:t>
       </w:r>
     </w:p>
     <w:p>
@@ -5026,19 +5818,7 @@
         <w:pStyle w:val="references"/>
       </w:pPr>
       <w:r>
-        <w:t>S. T. Indra, L. Wikarsa, and R. Turang, “Using logistic regression method to classify tweets into the selected topics,” in 2016</w:t>
-      </w:r>
-      <w:r>
-        <w:t xml:space="preserve"> </w:t>
-      </w:r>
-      <w:r>
-        <w:t>International Conference on Advanced Computer Science and</w:t>
-      </w:r>
-      <w:r>
-        <w:t xml:space="preserve"> </w:t>
-      </w:r>
-      <w:r>
-        <w:t>Information Systems (ICACSIS), Oct 2016, pp. 385–390</w:t>
+        <w:t>S. T. Indra, L. Wikarsa, and R. Turang, “Using logistic regression method to classify tweets into the selected topics,” in 2016 International Conference on Advanced Computer Science and Information Systems (ICACSIS), Oct 2016, pp. 385–390</w:t>
       </w:r>
     </w:p>
     <w:p>
@@ -5075,37 +5855,7 @@
         <w:pStyle w:val="references"/>
       </w:pPr>
       <w:r>
-        <w:t>Rafael Geraldeli Rossi, Alneu de Andrade Lopes, Solange Oliveira Rezende,</w:t>
-      </w:r>
-      <w:r>
-        <w:t xml:space="preserve"> </w:t>
-      </w:r>
-      <w:r>
-        <w:t>Optimization and label propagation in bipartite heterogeneous networks to improve transductive classification of texts,</w:t>
-      </w:r>
-      <w:r>
-        <w:t xml:space="preserve"> </w:t>
-      </w:r>
-      <w:r>
-        <w:t>Information Processing &amp; Management,</w:t>
-      </w:r>
-      <w:r>
-        <w:t xml:space="preserve"> </w:t>
-      </w:r>
-      <w:r>
-        <w:t>Volume 52, Issue 2,</w:t>
-      </w:r>
-      <w:r>
-        <w:t xml:space="preserve"> </w:t>
-      </w:r>
-      <w:r>
-        <w:t>2016,</w:t>
-      </w:r>
-      <w:r>
-        <w:t xml:space="preserve"> pp.</w:t>
-      </w:r>
-      <w:r>
-        <w:t xml:space="preserve"> 217-257</w:t>
+        <w:t>Rafael Geraldeli Rossi, Alneu de Andrade Lopes, Solange Oliveira Rezende, Optimization and label propagation in bipartite heterogeneous networks to improve transductive classification of texts, Information Processing &amp; Management, Volume 52, Issue 2, 2016, pp. 217-257</w:t>
       </w:r>
     </w:p>
     <w:p>
@@ -5129,10 +5879,7 @@
         <w:pStyle w:val="references"/>
       </w:pPr>
       <w:r>
-        <w:t xml:space="preserve">A. Wibowo Haryanto, E. Kholid Mawardi and Muljono, "Influence of Word Normalization and Chi-Squared Feature Selection on Support Vector Machine (SVM) Text Classification," 2018 International Seminar </w:t>
-      </w:r>
-      <w:r>
-        <w:t>on Application for Technology of Information and Communication, 2018, pp. 229-233, doi: 10.1109/ISEMANTIC.2018.8549748.</w:t>
+        <w:t>A. Wibowo Haryanto, E. Kholid Mawardi and Muljono, "Influence of Word Normalization and Chi-Squared Feature Selection on Support Vector Machine (SVM) Text Classification," 2018 International Seminar on Application for Technology of Information and Communication, 2018, pp. 229-233, doi: 10.1109/ISEMANTIC.2018.8549748.</w:t>
       </w:r>
     </w:p>
     <w:p>
@@ -5159,6 +5906,7 @@
         <w:rPr>
           <w:rFonts w:hint="eastAsia"/>
         </w:rPr>
+        <w:lastRenderedPageBreak/>
         <w:t xml:space="preserve">A. Dhakal, A. Poudel, S. Pandey, S. Gaire, and H. P. Baral, </w:t>
       </w:r>
       <w:r>
@@ -5278,7 +6026,10 @@
         <w:ind w:start="17.70pt" w:hanging="17.70pt"/>
       </w:pPr>
       <w:r>
-        <w:t>Daniel Cer, Yinfei Yang, Sheng-yi Kong, Nan Hua, Nicole Limtiaco, Rhomni St. John, Noah Constant, Mario Guajardo-Cespedes, Steve Yuan, Chris Tar, Brian Strope, and Ray Kurzweil. 2018. Universal Sentence Encoder for English. In Proceedings of the 2018 Conference on Empirical Methods in Natural Language Processing: System Demonstrations, pages 169–174, Brussels, Belgium. Association for Computational Linguistics.</w:t>
+        <w:t xml:space="preserve">Daniel Cer, Yinfei Yang, Sheng-yi Kong, Nan Hua, Nicole Limtiaco, Rhomni St. John, Noah Constant, Mario Guajardo-Cespedes, Steve Yuan, </w:t>
+      </w:r>
+      <w:r>
+        <w:t>Chris Tar, Brian Strope, and Ray Kurzweil. 2018. Universal Sentence Encoder for English. In Proceedings of the 2018 Conference on Empirical Methods in Natural Language Processing: System Demonstrations, pages 169–174, Brussels, Belgium. Association for Computational Linguistics.</w:t>
       </w:r>
     </w:p>
     <w:p>
@@ -5293,7 +6044,41 @@
         <w:t xml:space="preserve">y </w:t>
       </w:r>
       <w:r>
-        <w:t>Statista Research Department, &amp;amp; 7, J. (2022, July 7). Internet users in the world 2022. Statista. Retrieved July 10, 2022, from https://www.statista.com/statistics/617136/digital-population-worldwide/</w:t>
+        <w:t xml:space="preserve">Statista Research Department, &amp;amp; 7, J. (2022, July 7). Internet users in the world 2022. Statista. Retrieved July 10, 2022, from </w:t>
+      </w:r>
+      <w:hyperlink r:id="rId18" w:history="1">
+        <w:r>
+          <w:rPr>
+            <w:rStyle w:val="Hyperlink"/>
+          </w:rPr>
+          <w:t>https://www.statista.com/statistics/617136/digital-population-worldwide/</w:t>
+        </w:r>
+      </w:hyperlink>
+    </w:p>
+    <w:p>
+      <w:pPr>
+        <w:pStyle w:val="references"/>
+        <w:ind w:start="17.70pt" w:hanging="17.70pt"/>
+      </w:pPr>
+      <w:r>
+        <w:t xml:space="preserve">Aslam, I., Zia, M.A., Mumtaz, I., Nawaz, Q., Hashim, M. (2021). Classification of Insincere Questions Using Deep Learning: Quora Dataset Case Study. In: Xu, J., García Márquez, F.P., Ali Hassan, M.H., Duca, G., Hajiyev, A., Altiparmak, F. (eds) Proceedings of the Fifteenth International Conference on Management Science and Engineering Management. ICMSEM 2021. Lecture Notes on Data Engineering and Communications Technologies, vol 78. Springer, Cham. </w:t>
+      </w:r>
+      <w:hyperlink r:id="rId19" w:history="1">
+        <w:r>
+          <w:rPr>
+            <w:rStyle w:val="Hyperlink"/>
+          </w:rPr>
+          <w:t>https://doi.org/10.1007/978-3-030-79203-9_12</w:t>
+        </w:r>
+      </w:hyperlink>
+    </w:p>
+    <w:p>
+      <w:pPr>
+        <w:pStyle w:val="references"/>
+        <w:ind w:start="17.70pt" w:hanging="17.70pt"/>
+      </w:pPr>
+      <w:r>
+        <w:t>Brownlee, Jason. “What Are Word Embeddings for Text?” Machine Learning Mastery, 7 Aug. 2019, https://machinelearningmastery.com/what-are-word-embeddings/.</w:t>
       </w:r>
     </w:p>
     <w:p>
@@ -7267,6 +8052,7 @@
     <w:lsdException w:name="Strong" w:qFormat="1"/>
     <w:lsdException w:name="Emphasis" w:qFormat="1"/>
     <w:lsdException w:name="HTML Keyboard" w:semiHidden="1" w:unhideWhenUsed="1"/>
+    <w:lsdException w:name="Normal Table" w:semiHidden="1" w:unhideWhenUsed="1"/>
     <w:lsdException w:name="annotation subject" w:semiHidden="1" w:unhideWhenUsed="1"/>
     <w:lsdException w:name="No List" w:semiHidden="1" w:unhideWhenUsed="1"/>
     <w:lsdException w:name="Outline List 1" w:semiHidden="1" w:unhideWhenUsed="1"/>
@@ -7309,8 +8095,11 @@
     <w:lsdException w:name="Table Contemporary" w:semiHidden="1" w:unhideWhenUsed="1"/>
     <w:lsdException w:name="Table Elegant" w:semiHidden="1" w:unhideWhenUsed="1"/>
     <w:lsdException w:name="Table Professional" w:semiHidden="1" w:unhideWhenUsed="1"/>
+    <w:lsdException w:name="Table Subtle 1" w:semiHidden="1" w:unhideWhenUsed="1"/>
     <w:lsdException w:name="Table Subtle 2" w:semiHidden="1" w:unhideWhenUsed="1"/>
     <w:lsdException w:name="Table Web 1" w:semiHidden="1" w:unhideWhenUsed="1"/>
+    <w:lsdException w:name="Table Web 2" w:semiHidden="1" w:unhideWhenUsed="1"/>
+    <w:lsdException w:name="Table Web 3" w:semiHidden="1" w:unhideWhenUsed="1"/>
     <w:lsdException w:name="Balloon Text" w:semiHidden="1" w:unhideWhenUsed="1"/>
     <w:lsdException w:name="Table Theme" w:semiHidden="1" w:unhideWhenUsed="1"/>
     <w:lsdException w:name="Placeholder Text" w:semiHidden="1" w:uiPriority="99"/>
@@ -7537,7 +8326,7 @@
   <w:style w:type="paragraph" w:default="1" w:styleId="Normal">
     <w:name w:val="Normal"/>
     <w:qFormat/>
-    <w:rsid w:val="000A720A"/>
+    <w:rsid w:val="00D71A2D"/>
     <w:pPr>
       <w:jc w:val="center"/>
     </w:pPr>

</xml_diff>